<commit_message>
Documentation merged into one file
</commit_message>
<xml_diff>
--- a/Dokumentáció/Frontend Dokumentáció.docx
+++ b/Dokumentáció/Frontend Dokumentáció.docx
@@ -5,113 +5,282 @@
     <w:p>
       <w:pPr>
         <w:pStyle w:val="Cmsor1"/>
+        <w:rPr>
+          <w:rFonts w:ascii="Times New Roman" w:hAnsi="Times New Roman" w:cs="Times New Roman"/>
+        </w:rPr>
       </w:pPr>
       <w:bookmarkStart w:id="0" w:name="_izz448ceznpm" w:colFirst="0" w:colLast="0"/>
+      <w:bookmarkStart w:id="1" w:name="_Hlk163210558"/>
       <w:bookmarkEnd w:id="0"/>
-      <w:r>
-        <w:t>Technológia választás</w:t>
-      </w:r>
-    </w:p>
-    <w:p/>
-    <w:p>
-      <w:r>
+      <w:proofErr w:type="spellStart"/>
+      <w:r>
+        <w:rPr>
+          <w:rFonts w:ascii="Times New Roman" w:hAnsi="Times New Roman" w:cs="Times New Roman"/>
+        </w:rPr>
+        <w:t>x.x</w:t>
+      </w:r>
+      <w:r>
+        <w:rPr>
+          <w:rFonts w:ascii="Times New Roman" w:hAnsi="Times New Roman" w:cs="Times New Roman"/>
+        </w:rPr>
+        <w:t>Technológia</w:t>
+      </w:r>
+      <w:proofErr w:type="spellEnd"/>
+      <w:r>
+        <w:rPr>
+          <w:rFonts w:ascii="Times New Roman" w:hAnsi="Times New Roman" w:cs="Times New Roman"/>
+        </w:rPr>
+        <w:t xml:space="preserve"> választás</w:t>
+      </w:r>
+    </w:p>
+    <w:p>
+      <w:pPr>
+        <w:rPr>
+          <w:rFonts w:ascii="Times New Roman" w:hAnsi="Times New Roman" w:cs="Times New Roman"/>
+        </w:rPr>
+      </w:pPr>
+    </w:p>
+    <w:p>
+      <w:pPr>
+        <w:rPr>
+          <w:rFonts w:ascii="Times New Roman" w:hAnsi="Times New Roman" w:cs="Times New Roman"/>
+          <w:sz w:val="24"/>
+          <w:szCs w:val="24"/>
+        </w:rPr>
+      </w:pPr>
+      <w:r>
+        <w:rPr>
+          <w:rFonts w:ascii="Times New Roman" w:hAnsi="Times New Roman" w:cs="Times New Roman"/>
+          <w:sz w:val="24"/>
+          <w:szCs w:val="24"/>
+        </w:rPr>
         <w:t xml:space="preserve">Választásunk a </w:t>
       </w:r>
       <w:proofErr w:type="spellStart"/>
       <w:r>
+        <w:rPr>
+          <w:rFonts w:ascii="Times New Roman" w:hAnsi="Times New Roman" w:cs="Times New Roman"/>
+          <w:sz w:val="24"/>
+          <w:szCs w:val="24"/>
+        </w:rPr>
         <w:t>React</w:t>
       </w:r>
       <w:proofErr w:type="spellEnd"/>
       <w:r>
+        <w:rPr>
+          <w:rFonts w:ascii="Times New Roman" w:hAnsi="Times New Roman" w:cs="Times New Roman"/>
+          <w:sz w:val="24"/>
+          <w:szCs w:val="24"/>
+        </w:rPr>
         <w:t xml:space="preserve"> keretrendszerre esett, modern szintaktikájával és hatalmas mennyiségű tanulható </w:t>
       </w:r>
       <w:proofErr w:type="spellStart"/>
       <w:r>
+        <w:rPr>
+          <w:rFonts w:ascii="Times New Roman" w:hAnsi="Times New Roman" w:cs="Times New Roman"/>
+          <w:sz w:val="24"/>
+          <w:szCs w:val="24"/>
+        </w:rPr>
         <w:t>anyagával</w:t>
       </w:r>
       <w:proofErr w:type="spellEnd"/>
       <w:r>
+        <w:rPr>
+          <w:rFonts w:ascii="Times New Roman" w:hAnsi="Times New Roman" w:cs="Times New Roman"/>
+          <w:sz w:val="24"/>
+          <w:szCs w:val="24"/>
+        </w:rPr>
         <w:t xml:space="preserve"> az interneten egyszerűvé tette a weboldal </w:t>
       </w:r>
       <w:proofErr w:type="gramStart"/>
       <w:r>
+        <w:rPr>
+          <w:rFonts w:ascii="Times New Roman" w:hAnsi="Times New Roman" w:cs="Times New Roman"/>
+          <w:sz w:val="24"/>
+          <w:szCs w:val="24"/>
+        </w:rPr>
         <w:t>UI(</w:t>
       </w:r>
       <w:proofErr w:type="spellStart"/>
       <w:proofErr w:type="gramEnd"/>
       <w:r>
+        <w:rPr>
+          <w:rFonts w:ascii="Times New Roman" w:hAnsi="Times New Roman" w:cs="Times New Roman"/>
+          <w:sz w:val="24"/>
+          <w:szCs w:val="24"/>
+        </w:rPr>
         <w:t>User</w:t>
       </w:r>
       <w:proofErr w:type="spellEnd"/>
       <w:r>
+        <w:rPr>
+          <w:rFonts w:ascii="Times New Roman" w:hAnsi="Times New Roman" w:cs="Times New Roman"/>
+          <w:sz w:val="24"/>
+          <w:szCs w:val="24"/>
+        </w:rPr>
         <w:t xml:space="preserve"> </w:t>
       </w:r>
       <w:proofErr w:type="spellStart"/>
       <w:r>
+        <w:rPr>
+          <w:rFonts w:ascii="Times New Roman" w:hAnsi="Times New Roman" w:cs="Times New Roman"/>
+          <w:sz w:val="24"/>
+          <w:szCs w:val="24"/>
+        </w:rPr>
         <w:t>Interface</w:t>
       </w:r>
       <w:proofErr w:type="spellEnd"/>
       <w:r>
+        <w:rPr>
+          <w:rFonts w:ascii="Times New Roman" w:hAnsi="Times New Roman" w:cs="Times New Roman"/>
+          <w:sz w:val="24"/>
+          <w:szCs w:val="24"/>
+        </w:rPr>
         <w:t>) és UX(</w:t>
       </w:r>
       <w:proofErr w:type="spellStart"/>
       <w:r>
+        <w:rPr>
+          <w:rFonts w:ascii="Times New Roman" w:hAnsi="Times New Roman" w:cs="Times New Roman"/>
+          <w:sz w:val="24"/>
+          <w:szCs w:val="24"/>
+        </w:rPr>
         <w:t>User</w:t>
       </w:r>
       <w:proofErr w:type="spellEnd"/>
       <w:r>
+        <w:rPr>
+          <w:rFonts w:ascii="Times New Roman" w:hAnsi="Times New Roman" w:cs="Times New Roman"/>
+          <w:sz w:val="24"/>
+          <w:szCs w:val="24"/>
+        </w:rPr>
         <w:t xml:space="preserve"> </w:t>
       </w:r>
       <w:proofErr w:type="spellStart"/>
       <w:r>
+        <w:rPr>
+          <w:rFonts w:ascii="Times New Roman" w:hAnsi="Times New Roman" w:cs="Times New Roman"/>
+          <w:sz w:val="24"/>
+          <w:szCs w:val="24"/>
+        </w:rPr>
         <w:t>Experience</w:t>
       </w:r>
       <w:proofErr w:type="spellEnd"/>
       <w:r>
+        <w:rPr>
+          <w:rFonts w:ascii="Times New Roman" w:hAnsi="Times New Roman" w:cs="Times New Roman"/>
+          <w:sz w:val="24"/>
+          <w:szCs w:val="24"/>
+        </w:rPr>
         <w:t xml:space="preserve">) fejlesztését. </w:t>
       </w:r>
     </w:p>
-    <w:p/>
+    <w:p>
+      <w:pPr>
+        <w:rPr>
+          <w:rFonts w:ascii="Times New Roman" w:hAnsi="Times New Roman" w:cs="Times New Roman"/>
+        </w:rPr>
+      </w:pPr>
+    </w:p>
     <w:p>
       <w:pPr>
         <w:pStyle w:val="Cmsor1"/>
-      </w:pPr>
-      <w:bookmarkStart w:id="1" w:name="_7oe9vvdtphoi" w:colFirst="0" w:colLast="0"/>
-      <w:bookmarkEnd w:id="1"/>
-      <w:r>
+        <w:rPr>
+          <w:rFonts w:ascii="Times New Roman" w:hAnsi="Times New Roman" w:cs="Times New Roman"/>
+        </w:rPr>
+      </w:pPr>
+      <w:bookmarkStart w:id="2" w:name="_7oe9vvdtphoi" w:colFirst="0" w:colLast="0"/>
+      <w:bookmarkEnd w:id="2"/>
+      <w:proofErr w:type="spellStart"/>
+      <w:r>
+        <w:rPr>
+          <w:rFonts w:ascii="Times New Roman" w:hAnsi="Times New Roman" w:cs="Times New Roman"/>
+        </w:rPr>
+        <w:t>x.x</w:t>
+      </w:r>
+      <w:r>
+        <w:rPr>
+          <w:rFonts w:ascii="Times New Roman" w:hAnsi="Times New Roman" w:cs="Times New Roman"/>
+        </w:rPr>
         <w:t>Iterációk</w:t>
       </w:r>
+      <w:proofErr w:type="spellEnd"/>
     </w:p>
     <w:p>
       <w:pPr>
         <w:pStyle w:val="Cmsor2"/>
-      </w:pPr>
-      <w:bookmarkStart w:id="2" w:name="_x7s8f8vjbskx" w:colFirst="0" w:colLast="0"/>
-      <w:bookmarkEnd w:id="2"/>
-      <w:r>
-        <w:t>Korai tervezetek</w:t>
-      </w:r>
-    </w:p>
-    <w:p>
-      <w:pPr>
-        <w:rPr>
+        <w:rPr>
+          <w:rFonts w:ascii="Times New Roman" w:hAnsi="Times New Roman" w:cs="Times New Roman"/>
+        </w:rPr>
+      </w:pPr>
+      <w:bookmarkStart w:id="3" w:name="_x7s8f8vjbskx" w:colFirst="0" w:colLast="0"/>
+      <w:bookmarkEnd w:id="3"/>
+      <w:proofErr w:type="spellStart"/>
+      <w:r>
+        <w:rPr>
+          <w:rFonts w:ascii="Times New Roman" w:hAnsi="Times New Roman" w:cs="Times New Roman"/>
+        </w:rPr>
+        <w:t>x.</w:t>
+      </w:r>
+      <w:proofErr w:type="gramStart"/>
+      <w:r>
+        <w:rPr>
+          <w:rFonts w:ascii="Times New Roman" w:hAnsi="Times New Roman" w:cs="Times New Roman"/>
+        </w:rPr>
+        <w:t>x.x</w:t>
+      </w:r>
+      <w:r>
+        <w:rPr>
+          <w:rFonts w:ascii="Times New Roman" w:hAnsi="Times New Roman" w:cs="Times New Roman"/>
+        </w:rPr>
+        <w:t>Korai</w:t>
+      </w:r>
+      <w:proofErr w:type="spellEnd"/>
+      <w:proofErr w:type="gramEnd"/>
+      <w:r>
+        <w:rPr>
+          <w:rFonts w:ascii="Times New Roman" w:hAnsi="Times New Roman" w:cs="Times New Roman"/>
+        </w:rPr>
+        <w:t xml:space="preserve"> tervezetek</w:t>
+      </w:r>
+    </w:p>
+    <w:p>
+      <w:pPr>
+        <w:rPr>
+          <w:rFonts w:ascii="Times New Roman" w:hAnsi="Times New Roman" w:cs="Times New Roman"/>
           <w:sz w:val="40"/>
           <w:szCs w:val="40"/>
         </w:rPr>
       </w:pPr>
       <w:r>
+        <w:rPr>
+          <w:rFonts w:ascii="Times New Roman" w:hAnsi="Times New Roman" w:cs="Times New Roman"/>
+          <w:sz w:val="24"/>
+          <w:szCs w:val="24"/>
+        </w:rPr>
         <w:t xml:space="preserve">A weboldal első terveit a </w:t>
       </w:r>
       <w:proofErr w:type="spellStart"/>
       <w:r>
+        <w:rPr>
+          <w:rFonts w:ascii="Times New Roman" w:hAnsi="Times New Roman" w:cs="Times New Roman"/>
+          <w:sz w:val="24"/>
+          <w:szCs w:val="24"/>
+        </w:rPr>
         <w:t>Figma</w:t>
       </w:r>
       <w:proofErr w:type="spellEnd"/>
       <w:r>
+        <w:rPr>
+          <w:rFonts w:ascii="Times New Roman" w:hAnsi="Times New Roman" w:cs="Times New Roman"/>
+          <w:sz w:val="24"/>
+          <w:szCs w:val="24"/>
+        </w:rPr>
         <w:t xml:space="preserve"> nézet tervező szoftver segítségével készítettük el. Ezek elképzeléseink alapjait foglalták össze.</w:t>
       </w:r>
       <w:r>
         <w:rPr>
+          <w:rFonts w:ascii="Times New Roman" w:hAnsi="Times New Roman" w:cs="Times New Roman"/>
           <w:noProof/>
           <w:sz w:val="40"/>
           <w:szCs w:val="40"/>
@@ -156,6 +325,7 @@
     <w:p>
       <w:pPr>
         <w:rPr>
+          <w:rFonts w:ascii="Times New Roman" w:hAnsi="Times New Roman" w:cs="Times New Roman"/>
           <w:i/>
           <w:sz w:val="20"/>
           <w:szCs w:val="20"/>
@@ -163,6 +333,7 @@
       </w:pPr>
       <w:r>
         <w:rPr>
+          <w:rFonts w:ascii="Times New Roman" w:hAnsi="Times New Roman" w:cs="Times New Roman"/>
           <w:i/>
           <w:sz w:val="20"/>
           <w:szCs w:val="20"/>
@@ -172,6 +343,7 @@
       <w:proofErr w:type="spellStart"/>
       <w:r>
         <w:rPr>
+          <w:rFonts w:ascii="Times New Roman" w:hAnsi="Times New Roman" w:cs="Times New Roman"/>
           <w:i/>
           <w:sz w:val="20"/>
           <w:szCs w:val="20"/>
@@ -183,6 +355,7 @@
     <w:p>
       <w:pPr>
         <w:rPr>
+          <w:rFonts w:ascii="Times New Roman" w:hAnsi="Times New Roman" w:cs="Times New Roman"/>
           <w:i/>
         </w:rPr>
       </w:pPr>
@@ -190,17 +363,51 @@
     <w:p>
       <w:pPr>
         <w:pStyle w:val="Cmsor2"/>
-      </w:pPr>
-      <w:bookmarkStart w:id="3" w:name="_vj06owlbh56b" w:colFirst="0" w:colLast="0"/>
-      <w:bookmarkEnd w:id="3"/>
-      <w:r>
+        <w:rPr>
+          <w:rFonts w:ascii="Times New Roman" w:hAnsi="Times New Roman" w:cs="Times New Roman"/>
+        </w:rPr>
+      </w:pPr>
+      <w:bookmarkStart w:id="4" w:name="_vj06owlbh56b" w:colFirst="0" w:colLast="0"/>
+      <w:bookmarkEnd w:id="4"/>
+      <w:proofErr w:type="spellStart"/>
+      <w:r>
+        <w:rPr>
+          <w:rFonts w:ascii="Times New Roman" w:hAnsi="Times New Roman" w:cs="Times New Roman"/>
+        </w:rPr>
         <w:lastRenderedPageBreak/>
-        <w:t>Korai verziók</w:t>
-      </w:r>
-    </w:p>
-    <w:p>
-      <w:r>
-        <w:rPr>
+        <w:t>x.</w:t>
+      </w:r>
+      <w:proofErr w:type="gramStart"/>
+      <w:r>
+        <w:rPr>
+          <w:rFonts w:ascii="Times New Roman" w:hAnsi="Times New Roman" w:cs="Times New Roman"/>
+        </w:rPr>
+        <w:t>x.x</w:t>
+      </w:r>
+      <w:r>
+        <w:rPr>
+          <w:rFonts w:ascii="Times New Roman" w:hAnsi="Times New Roman" w:cs="Times New Roman"/>
+        </w:rPr>
+        <w:t>Korai</w:t>
+      </w:r>
+      <w:proofErr w:type="spellEnd"/>
+      <w:proofErr w:type="gramEnd"/>
+      <w:r>
+        <w:rPr>
+          <w:rFonts w:ascii="Times New Roman" w:hAnsi="Times New Roman" w:cs="Times New Roman"/>
+        </w:rPr>
+        <w:t xml:space="preserve"> verziók</w:t>
+      </w:r>
+    </w:p>
+    <w:p>
+      <w:pPr>
+        <w:rPr>
+          <w:rFonts w:ascii="Times New Roman" w:hAnsi="Times New Roman" w:cs="Times New Roman"/>
+        </w:rPr>
+      </w:pPr>
+      <w:r>
+        <w:rPr>
+          <w:rFonts w:ascii="Times New Roman" w:hAnsi="Times New Roman" w:cs="Times New Roman"/>
           <w:noProof/>
         </w:rPr>
         <w:drawing>
@@ -241,38 +448,88 @@
       </w:r>
     </w:p>
     <w:p>
-      <w:r>
+      <w:pPr>
+        <w:rPr>
+          <w:rFonts w:ascii="Times New Roman" w:hAnsi="Times New Roman" w:cs="Times New Roman"/>
+          <w:sz w:val="24"/>
+          <w:szCs w:val="24"/>
+        </w:rPr>
+      </w:pPr>
+      <w:r>
+        <w:rPr>
+          <w:rFonts w:ascii="Times New Roman" w:hAnsi="Times New Roman" w:cs="Times New Roman"/>
+          <w:sz w:val="24"/>
+          <w:szCs w:val="24"/>
+        </w:rPr>
         <w:t xml:space="preserve">Főoldalunk sokkal több részletet tartalmazott </w:t>
       </w:r>
       <w:proofErr w:type="gramStart"/>
       <w:r>
+        <w:rPr>
+          <w:rFonts w:ascii="Times New Roman" w:hAnsi="Times New Roman" w:cs="Times New Roman"/>
+          <w:sz w:val="24"/>
+          <w:szCs w:val="24"/>
+        </w:rPr>
         <w:t>az előző verziókban</w:t>
       </w:r>
       <w:proofErr w:type="gramEnd"/>
       <w:r>
-        <w:t xml:space="preserve"> de e</w:t>
-      </w:r>
-      <w:r>
-        <w:t xml:space="preserve">zt az egyértelműség és a letisztultság érdekében átterveztük a mai állapotára. </w:t>
-      </w:r>
-    </w:p>
-    <w:p/>
-    <w:p>
-      <w:r>
+        <w:rPr>
+          <w:rFonts w:ascii="Times New Roman" w:hAnsi="Times New Roman" w:cs="Times New Roman"/>
+          <w:sz w:val="24"/>
+          <w:szCs w:val="24"/>
+        </w:rPr>
+        <w:t xml:space="preserve"> de ezt az egyértelműség és a letisztultság érdekében átterveztük a mai állapotára. </w:t>
+      </w:r>
+    </w:p>
+    <w:p>
+      <w:pPr>
+        <w:rPr>
+          <w:rFonts w:ascii="Times New Roman" w:hAnsi="Times New Roman" w:cs="Times New Roman"/>
+          <w:sz w:val="24"/>
+          <w:szCs w:val="24"/>
+        </w:rPr>
+      </w:pPr>
+    </w:p>
+    <w:p>
+      <w:pPr>
+        <w:rPr>
+          <w:rFonts w:ascii="Times New Roman" w:hAnsi="Times New Roman" w:cs="Times New Roman"/>
+          <w:sz w:val="24"/>
+          <w:szCs w:val="24"/>
+        </w:rPr>
+      </w:pPr>
+      <w:r>
+        <w:rPr>
+          <w:rFonts w:ascii="Times New Roman" w:hAnsi="Times New Roman" w:cs="Times New Roman"/>
+          <w:sz w:val="24"/>
+          <w:szCs w:val="24"/>
+        </w:rPr>
         <w:t xml:space="preserve">Több oldal is nagy változásokon esett át az első működő verzió óta, de volt </w:t>
       </w:r>
       <w:proofErr w:type="gramStart"/>
       <w:r>
+        <w:rPr>
+          <w:rFonts w:ascii="Times New Roman" w:hAnsi="Times New Roman" w:cs="Times New Roman"/>
+          <w:sz w:val="24"/>
+          <w:szCs w:val="24"/>
+        </w:rPr>
         <w:t>pár</w:t>
       </w:r>
       <w:proofErr w:type="gramEnd"/>
       <w:r>
+        <w:rPr>
+          <w:rFonts w:ascii="Times New Roman" w:hAnsi="Times New Roman" w:cs="Times New Roman"/>
+          <w:sz w:val="24"/>
+          <w:szCs w:val="24"/>
+        </w:rPr>
         <w:t xml:space="preserve"> amelyek kisebb esztétikai változtatásokon kívül hűek maradtak az eredeti elképzeléshez.</w:t>
       </w:r>
     </w:p>
     <w:p>
       <w:pPr>
         <w:rPr>
+          <w:rFonts w:ascii="Times New Roman" w:hAnsi="Times New Roman" w:cs="Times New Roman"/>
           <w:i/>
           <w:sz w:val="20"/>
           <w:szCs w:val="20"/>
@@ -280,40 +537,36 @@
       </w:pPr>
       <w:r>
         <w:rPr>
+          <w:rFonts w:ascii="Times New Roman" w:hAnsi="Times New Roman" w:cs="Times New Roman"/>
           <w:i/>
           <w:sz w:val="20"/>
           <w:szCs w:val="20"/>
         </w:rPr>
-        <w:t>Az előz</w:t>
-      </w:r>
-      <w:r>
-        <w:rPr>
+        <w:t xml:space="preserve">Az előző verziók edzés </w:t>
+      </w:r>
+      <w:proofErr w:type="gramStart"/>
+      <w:r>
+        <w:rPr>
+          <w:rFonts w:ascii="Times New Roman" w:hAnsi="Times New Roman" w:cs="Times New Roman"/>
           <w:i/>
           <w:sz w:val="20"/>
           <w:szCs w:val="20"/>
         </w:rPr>
-        <w:t xml:space="preserve">ő verziók edzés </w:t>
-      </w:r>
-      <w:proofErr w:type="gramStart"/>
-      <w:r>
-        <w:rPr>
+        <w:t>készítője(</w:t>
+      </w:r>
+      <w:proofErr w:type="gramEnd"/>
+      <w:r>
+        <w:rPr>
+          <w:rFonts w:ascii="Times New Roman" w:hAnsi="Times New Roman" w:cs="Times New Roman"/>
           <w:i/>
           <w:sz w:val="20"/>
           <w:szCs w:val="20"/>
         </w:rPr>
-        <w:t>készítője(</w:t>
-      </w:r>
-      <w:proofErr w:type="gramEnd"/>
-      <w:r>
-        <w:rPr>
-          <w:i/>
-          <w:sz w:val="20"/>
-          <w:szCs w:val="20"/>
-        </w:rPr>
         <w:t>Bal oldalt) és a jelenlegi verzió edzés tervezője(Jobb oldalt)</w:t>
       </w:r>
       <w:r>
         <w:rPr>
+          <w:rFonts w:ascii="Times New Roman" w:hAnsi="Times New Roman" w:cs="Times New Roman"/>
           <w:noProof/>
         </w:rPr>
         <w:drawing>
@@ -362,6 +615,7 @@
       </w:r>
       <w:r>
         <w:rPr>
+          <w:rFonts w:ascii="Times New Roman" w:hAnsi="Times New Roman" w:cs="Times New Roman"/>
           <w:noProof/>
         </w:rPr>
         <w:drawing>
@@ -412,72 +666,138 @@
     <w:p>
       <w:pPr>
         <w:pStyle w:val="Cmsor2"/>
-      </w:pPr>
-      <w:bookmarkStart w:id="4" w:name="_qioyjon0k5oi" w:colFirst="0" w:colLast="0"/>
-      <w:bookmarkEnd w:id="4"/>
+        <w:rPr>
+          <w:rFonts w:ascii="Times New Roman" w:hAnsi="Times New Roman" w:cs="Times New Roman"/>
+        </w:rPr>
+      </w:pPr>
+      <w:bookmarkStart w:id="5" w:name="_qioyjon0k5oi" w:colFirst="0" w:colLast="0"/>
+      <w:bookmarkEnd w:id="1"/>
+      <w:bookmarkEnd w:id="5"/>
     </w:p>
     <w:p>
       <w:pPr>
         <w:pStyle w:val="Cmsor1"/>
-      </w:pPr>
-      <w:bookmarkStart w:id="5" w:name="_dod122pu0q5s" w:colFirst="0" w:colLast="0"/>
-      <w:bookmarkEnd w:id="5"/>
+        <w:rPr>
+          <w:rFonts w:ascii="Times New Roman" w:hAnsi="Times New Roman" w:cs="Times New Roman"/>
+        </w:rPr>
+      </w:pPr>
+      <w:bookmarkStart w:id="6" w:name="_dod122pu0q5s" w:colFirst="0" w:colLast="0"/>
+      <w:bookmarkEnd w:id="6"/>
     </w:p>
     <w:p>
       <w:pPr>
         <w:pStyle w:val="Cmsor1"/>
-      </w:pPr>
-      <w:bookmarkStart w:id="6" w:name="_ps641nokn84j" w:colFirst="0" w:colLast="0"/>
-      <w:bookmarkEnd w:id="6"/>
+        <w:rPr>
+          <w:rFonts w:ascii="Times New Roman" w:hAnsi="Times New Roman" w:cs="Times New Roman"/>
+        </w:rPr>
+      </w:pPr>
+      <w:bookmarkStart w:id="7" w:name="_ps641nokn84j" w:colFirst="0" w:colLast="0"/>
+      <w:bookmarkEnd w:id="7"/>
     </w:p>
     <w:p>
       <w:pPr>
         <w:pStyle w:val="Cmsor1"/>
-      </w:pPr>
-      <w:bookmarkStart w:id="7" w:name="_cqu33twjyoqj" w:colFirst="0" w:colLast="0"/>
-      <w:bookmarkEnd w:id="7"/>
-      <w:r>
+        <w:rPr>
+          <w:rFonts w:ascii="Times New Roman" w:hAnsi="Times New Roman" w:cs="Times New Roman"/>
+        </w:rPr>
+      </w:pPr>
+      <w:bookmarkStart w:id="8" w:name="_cqu33twjyoqj" w:colFirst="0" w:colLast="0"/>
+      <w:bookmarkStart w:id="9" w:name="_Hlk163213736"/>
+      <w:bookmarkEnd w:id="8"/>
+      <w:r>
+        <w:rPr>
+          <w:rFonts w:ascii="Times New Roman" w:hAnsi="Times New Roman" w:cs="Times New Roman"/>
+        </w:rPr>
         <w:t>UI és UX Felépítése</w:t>
       </w:r>
     </w:p>
     <w:p>
       <w:pPr>
         <w:pStyle w:val="Cmsor2"/>
-      </w:pPr>
-      <w:bookmarkStart w:id="8" w:name="_mbvz3rq8jfjt" w:colFirst="0" w:colLast="0"/>
-      <w:bookmarkEnd w:id="8"/>
-      <w:r>
+        <w:rPr>
+          <w:rFonts w:ascii="Times New Roman" w:hAnsi="Times New Roman" w:cs="Times New Roman"/>
+        </w:rPr>
+      </w:pPr>
+      <w:bookmarkStart w:id="10" w:name="_mbvz3rq8jfjt" w:colFirst="0" w:colLast="0"/>
+      <w:bookmarkEnd w:id="10"/>
+      <w:r>
+        <w:rPr>
+          <w:rFonts w:ascii="Times New Roman" w:hAnsi="Times New Roman" w:cs="Times New Roman"/>
+        </w:rPr>
         <w:t>Bejelentkezés és Regisztrálás</w:t>
       </w:r>
     </w:p>
     <w:p>
-      <w:r>
+      <w:pPr>
+        <w:rPr>
+          <w:rFonts w:ascii="Times New Roman" w:hAnsi="Times New Roman" w:cs="Times New Roman"/>
+          <w:sz w:val="24"/>
+          <w:szCs w:val="24"/>
+        </w:rPr>
+      </w:pPr>
+      <w:r>
+        <w:rPr>
+          <w:rFonts w:ascii="Times New Roman" w:hAnsi="Times New Roman" w:cs="Times New Roman"/>
+          <w:sz w:val="24"/>
+          <w:szCs w:val="24"/>
+        </w:rPr>
         <w:t xml:space="preserve">A bejelentkezés és regisztrálás oldalak fontos szerepet foglalnak el oldalunk mechanizmusában, nem csak </w:t>
       </w:r>
-      <w:proofErr w:type="gramStart"/>
-      <w:r>
-        <w:t>azért</w:t>
-      </w:r>
-      <w:proofErr w:type="gramEnd"/>
-      <w:r>
-        <w:t xml:space="preserve"> me</w:t>
-      </w:r>
-      <w:r>
-        <w:t>rt ezek által tud egy felhasználó hozzáférést szerezni a különböző funkciókhoz, hanem mivel ez az első oldal ami megjelenik nekik.</w:t>
-      </w:r>
-      <w:r>
+      <w:r>
+        <w:rPr>
+          <w:rFonts w:ascii="Times New Roman" w:hAnsi="Times New Roman" w:cs="Times New Roman"/>
+          <w:sz w:val="24"/>
+          <w:szCs w:val="24"/>
+        </w:rPr>
+        <w:t>azért,</w:t>
+      </w:r>
+      <w:r>
+        <w:rPr>
+          <w:rFonts w:ascii="Times New Roman" w:hAnsi="Times New Roman" w:cs="Times New Roman"/>
+          <w:sz w:val="24"/>
+          <w:szCs w:val="24"/>
+        </w:rPr>
+        <w:t xml:space="preserve"> mert ezek által tud egy felhasználó hozzáférést szerezni a különböző funkciókhoz, hanem mivel ez az első </w:t>
+      </w:r>
+      <w:r>
+        <w:rPr>
+          <w:rFonts w:ascii="Times New Roman" w:hAnsi="Times New Roman" w:cs="Times New Roman"/>
+          <w:sz w:val="24"/>
+          <w:szCs w:val="24"/>
+        </w:rPr>
+        <w:t>oldal,</w:t>
+      </w:r>
+      <w:r>
+        <w:rPr>
+          <w:rFonts w:ascii="Times New Roman" w:hAnsi="Times New Roman" w:cs="Times New Roman"/>
+          <w:sz w:val="24"/>
+          <w:szCs w:val="24"/>
+        </w:rPr>
+        <w:t xml:space="preserve"> ami megjelenik nekik.</w:t>
+      </w:r>
+      <w:r>
+        <w:rPr>
+          <w:rFonts w:ascii="Times New Roman" w:hAnsi="Times New Roman" w:cs="Times New Roman"/>
+          <w:sz w:val="24"/>
+          <w:szCs w:val="24"/>
+        </w:rPr>
         <w:br/>
       </w:r>
       <w:r>
+        <w:rPr>
+          <w:rFonts w:ascii="Times New Roman" w:hAnsi="Times New Roman" w:cs="Times New Roman"/>
+          <w:sz w:val="24"/>
+          <w:szCs w:val="24"/>
+        </w:rPr>
         <w:br/>
-        <w:t>A bejelentkezés és regisztrációs oldalakat animációkkal és információkkal töltve terveztük meg, hogy egy új felhasználó érde</w:t>
-      </w:r>
-      <w:r>
-        <w:t>klődését felkeltsük amikor felkeresi az oldalt.</w:t>
-      </w:r>
-      <w:r>
-        <w:rPr>
+        <w:t>A bejelentkezés és regisztrációs oldalakat animációkkal és információkkal töltve terveztük meg, hogy egy új felhasználó érdeklődését felkeltsük amikor felkeresi az oldalt.</w:t>
+      </w:r>
+      <w:r>
+        <w:rPr>
+          <w:rFonts w:ascii="Times New Roman" w:hAnsi="Times New Roman" w:cs="Times New Roman"/>
           <w:noProof/>
+          <w:sz w:val="24"/>
+          <w:szCs w:val="24"/>
         </w:rPr>
         <w:drawing>
           <wp:anchor distT="114300" distB="114300" distL="114300" distR="114300" simplePos="0" relativeHeight="251660288" behindDoc="0" locked="0" layoutInCell="1" hidden="0" allowOverlap="1">
@@ -524,27 +844,65 @@
         </w:drawing>
       </w:r>
     </w:p>
-    <w:p/>
-    <w:p>
-      <w:r>
+    <w:p>
+      <w:pPr>
+        <w:rPr>
+          <w:rFonts w:ascii="Times New Roman" w:hAnsi="Times New Roman" w:cs="Times New Roman"/>
+          <w:sz w:val="24"/>
+          <w:szCs w:val="24"/>
+        </w:rPr>
+      </w:pPr>
+    </w:p>
+    <w:p>
+      <w:pPr>
+        <w:rPr>
+          <w:rFonts w:ascii="Times New Roman" w:hAnsi="Times New Roman" w:cs="Times New Roman"/>
+          <w:sz w:val="24"/>
+          <w:szCs w:val="24"/>
+        </w:rPr>
+      </w:pPr>
+      <w:r>
+        <w:rPr>
+          <w:rFonts w:ascii="Times New Roman" w:hAnsi="Times New Roman" w:cs="Times New Roman"/>
+          <w:sz w:val="24"/>
+          <w:szCs w:val="24"/>
+        </w:rPr>
         <w:t>A felhasználók email címük vagy felhasználó nevük megadásával tudnak bejelentkezni. Bejelentkezés után a weboldal összes funkciója elérhető válik számukra.</w:t>
       </w:r>
     </w:p>
-    <w:p/>
+    <w:p>
+      <w:pPr>
+        <w:rPr>
+          <w:rFonts w:ascii="Times New Roman" w:hAnsi="Times New Roman" w:cs="Times New Roman"/>
+        </w:rPr>
+      </w:pPr>
+    </w:p>
     <w:p>
       <w:pPr>
         <w:pStyle w:val="Cmsor2"/>
-      </w:pPr>
-      <w:bookmarkStart w:id="9" w:name="_lwx9v917a9to" w:colFirst="0" w:colLast="0"/>
-      <w:bookmarkEnd w:id="9"/>
-      <w:r>
+        <w:rPr>
+          <w:rFonts w:ascii="Times New Roman" w:hAnsi="Times New Roman" w:cs="Times New Roman"/>
+        </w:rPr>
+      </w:pPr>
+      <w:bookmarkStart w:id="11" w:name="_lwx9v917a9to" w:colFirst="0" w:colLast="0"/>
+      <w:bookmarkEnd w:id="11"/>
+      <w:r>
+        <w:rPr>
+          <w:rFonts w:ascii="Times New Roman" w:hAnsi="Times New Roman" w:cs="Times New Roman"/>
+        </w:rPr>
         <w:lastRenderedPageBreak/>
         <w:t>Főoldal</w:t>
       </w:r>
     </w:p>
     <w:p>
-      <w:r>
-        <w:rPr>
+      <w:pPr>
+        <w:rPr>
+          <w:rFonts w:ascii="Times New Roman" w:hAnsi="Times New Roman" w:cs="Times New Roman"/>
+        </w:rPr>
+      </w:pPr>
+      <w:r>
+        <w:rPr>
+          <w:rFonts w:ascii="Times New Roman" w:hAnsi="Times New Roman" w:cs="Times New Roman"/>
           <w:noProof/>
         </w:rPr>
         <w:drawing>
@@ -585,8 +943,14 @@
       </w:r>
     </w:p>
     <w:p>
-      <w:r>
-        <w:rPr>
+      <w:pPr>
+        <w:rPr>
+          <w:rFonts w:ascii="Times New Roman" w:hAnsi="Times New Roman" w:cs="Times New Roman"/>
+        </w:rPr>
+      </w:pPr>
+      <w:r>
+        <w:rPr>
+          <w:rFonts w:ascii="Times New Roman" w:hAnsi="Times New Roman" w:cs="Times New Roman"/>
           <w:noProof/>
         </w:rPr>
         <w:drawing>
@@ -634,29 +998,72 @@
         </w:drawing>
       </w:r>
     </w:p>
-    <w:p/>
-    <w:p>
-      <w:r>
-        <w:t>Bejelentkezés után minden felhasznál</w:t>
-      </w:r>
-      <w:r>
-        <w:t xml:space="preserve">ót először a </w:t>
+    <w:p>
+      <w:pPr>
+        <w:rPr>
+          <w:rFonts w:ascii="Times New Roman" w:hAnsi="Times New Roman" w:cs="Times New Roman"/>
+        </w:rPr>
+      </w:pPr>
+    </w:p>
+    <w:p>
+      <w:pPr>
+        <w:rPr>
+          <w:rFonts w:ascii="Times New Roman" w:hAnsi="Times New Roman" w:cs="Times New Roman"/>
+          <w:sz w:val="24"/>
+          <w:szCs w:val="24"/>
+        </w:rPr>
+      </w:pPr>
+      <w:r>
+        <w:rPr>
+          <w:rFonts w:ascii="Times New Roman" w:hAnsi="Times New Roman" w:cs="Times New Roman"/>
+          <w:sz w:val="24"/>
+          <w:szCs w:val="24"/>
+        </w:rPr>
+        <w:t xml:space="preserve">Bejelentkezés után minden felhasználót először a </w:t>
       </w:r>
       <w:proofErr w:type="gramStart"/>
       <w:r>
+        <w:rPr>
+          <w:rFonts w:ascii="Times New Roman" w:hAnsi="Times New Roman" w:cs="Times New Roman"/>
+          <w:sz w:val="24"/>
+          <w:szCs w:val="24"/>
+        </w:rPr>
         <w:t>Főoldal(</w:t>
       </w:r>
       <w:proofErr w:type="gramEnd"/>
       <w:r>
+        <w:rPr>
+          <w:rFonts w:ascii="Times New Roman" w:hAnsi="Times New Roman" w:cs="Times New Roman"/>
+          <w:sz w:val="24"/>
+          <w:szCs w:val="24"/>
+        </w:rPr>
         <w:t xml:space="preserve">Home) köszönt. Innen a felhasználó minden másik funkcióhoz el tud jutni a navigációs oldalsáv segítségével. </w:t>
       </w:r>
     </w:p>
-    <w:p/>
-    <w:p>
+    <w:p>
+      <w:pPr>
+        <w:rPr>
+          <w:rFonts w:ascii="Times New Roman" w:hAnsi="Times New Roman" w:cs="Times New Roman"/>
+          <w:sz w:val="24"/>
+          <w:szCs w:val="24"/>
+        </w:rPr>
+      </w:pPr>
+    </w:p>
+    <w:p>
+      <w:pPr>
+        <w:rPr>
+          <w:rFonts w:ascii="Times New Roman" w:hAnsi="Times New Roman" w:cs="Times New Roman"/>
+          <w:sz w:val="24"/>
+          <w:szCs w:val="24"/>
+        </w:rPr>
+      </w:pPr>
       <w:proofErr w:type="gramStart"/>
       <w:r>
         <w:rPr>
+          <w:rFonts w:ascii="Times New Roman" w:hAnsi="Times New Roman" w:cs="Times New Roman"/>
           <w:b/>
+          <w:sz w:val="24"/>
+          <w:szCs w:val="24"/>
         </w:rPr>
         <w:t>Edzésterv(</w:t>
       </w:r>
@@ -664,33 +1071,65 @@
       <w:proofErr w:type="gramEnd"/>
       <w:r>
         <w:rPr>
+          <w:rFonts w:ascii="Times New Roman" w:hAnsi="Times New Roman" w:cs="Times New Roman"/>
           <w:b/>
+          <w:sz w:val="24"/>
+          <w:szCs w:val="24"/>
         </w:rPr>
         <w:t>Plan</w:t>
       </w:r>
       <w:proofErr w:type="spellEnd"/>
       <w:r>
         <w:rPr>
+          <w:rFonts w:ascii="Times New Roman" w:hAnsi="Times New Roman" w:cs="Times New Roman"/>
           <w:b/>
+          <w:sz w:val="24"/>
+          <w:szCs w:val="24"/>
         </w:rPr>
         <w:t>)</w:t>
       </w:r>
       <w:r>
+        <w:rPr>
+          <w:rFonts w:ascii="Times New Roman" w:hAnsi="Times New Roman" w:cs="Times New Roman"/>
+          <w:sz w:val="24"/>
+          <w:szCs w:val="24"/>
+        </w:rPr>
         <w:t>: Egy naptár nézet segítségével a felhasználó egyszerűen és egyértelműen tudja megtervezni edzéseinek időpontját és követni teljesítményét.</w:t>
       </w:r>
     </w:p>
-    <w:p/>
-    <w:p>
-      <w:r>
-        <w:rPr>
+    <w:p>
+      <w:pPr>
+        <w:rPr>
+          <w:rFonts w:ascii="Times New Roman" w:hAnsi="Times New Roman" w:cs="Times New Roman"/>
+          <w:sz w:val="24"/>
+          <w:szCs w:val="24"/>
+        </w:rPr>
+      </w:pPr>
+    </w:p>
+    <w:p>
+      <w:pPr>
+        <w:rPr>
+          <w:rFonts w:ascii="Times New Roman" w:hAnsi="Times New Roman" w:cs="Times New Roman"/>
+          <w:sz w:val="24"/>
+          <w:szCs w:val="24"/>
+        </w:rPr>
+      </w:pPr>
+      <w:r>
+        <w:rPr>
+          <w:rFonts w:ascii="Times New Roman" w:hAnsi="Times New Roman" w:cs="Times New Roman"/>
           <w:b/>
+          <w:sz w:val="24"/>
+          <w:szCs w:val="24"/>
         </w:rPr>
         <w:t xml:space="preserve">Edzés </w:t>
       </w:r>
       <w:proofErr w:type="gramStart"/>
       <w:r>
         <w:rPr>
+          <w:rFonts w:ascii="Times New Roman" w:hAnsi="Times New Roman" w:cs="Times New Roman"/>
           <w:b/>
+          <w:sz w:val="24"/>
+          <w:szCs w:val="24"/>
         </w:rPr>
         <w:t>létrehozása(</w:t>
       </w:r>
@@ -698,60 +1137,112 @@
       <w:proofErr w:type="gramEnd"/>
       <w:r>
         <w:rPr>
+          <w:rFonts w:ascii="Times New Roman" w:hAnsi="Times New Roman" w:cs="Times New Roman"/>
           <w:b/>
+          <w:sz w:val="24"/>
+          <w:szCs w:val="24"/>
         </w:rPr>
         <w:t>Create</w:t>
       </w:r>
       <w:proofErr w:type="spellEnd"/>
       <w:r>
         <w:rPr>
+          <w:rFonts w:ascii="Times New Roman" w:hAnsi="Times New Roman" w:cs="Times New Roman"/>
           <w:b/>
+          <w:sz w:val="24"/>
+          <w:szCs w:val="24"/>
         </w:rPr>
         <w:t xml:space="preserve"> </w:t>
       </w:r>
       <w:proofErr w:type="spellStart"/>
       <w:r>
         <w:rPr>
+          <w:rFonts w:ascii="Times New Roman" w:hAnsi="Times New Roman" w:cs="Times New Roman"/>
           <w:b/>
+          <w:sz w:val="24"/>
+          <w:szCs w:val="24"/>
         </w:rPr>
         <w:t>Workout</w:t>
       </w:r>
       <w:proofErr w:type="spellEnd"/>
       <w:r>
         <w:rPr>
+          <w:rFonts w:ascii="Times New Roman" w:hAnsi="Times New Roman" w:cs="Times New Roman"/>
           <w:b/>
+          <w:sz w:val="24"/>
+          <w:szCs w:val="24"/>
         </w:rPr>
         <w:t>)</w:t>
       </w:r>
       <w:r>
+        <w:rPr>
+          <w:rFonts w:ascii="Times New Roman" w:hAnsi="Times New Roman" w:cs="Times New Roman"/>
+          <w:sz w:val="24"/>
+          <w:szCs w:val="24"/>
+        </w:rPr>
         <w:t xml:space="preserve">: Egy egyszerű </w:t>
       </w:r>
       <w:proofErr w:type="spellStart"/>
       <w:r>
+        <w:rPr>
+          <w:rFonts w:ascii="Times New Roman" w:hAnsi="Times New Roman" w:cs="Times New Roman"/>
+          <w:sz w:val="24"/>
+          <w:szCs w:val="24"/>
+        </w:rPr>
         <w:t>drag</w:t>
       </w:r>
       <w:proofErr w:type="spellEnd"/>
       <w:r>
+        <w:rPr>
+          <w:rFonts w:ascii="Times New Roman" w:hAnsi="Times New Roman" w:cs="Times New Roman"/>
+          <w:sz w:val="24"/>
+          <w:szCs w:val="24"/>
+        </w:rPr>
         <w:t xml:space="preserve"> &amp; </w:t>
       </w:r>
       <w:proofErr w:type="spellStart"/>
       <w:r>
+        <w:rPr>
+          <w:rFonts w:ascii="Times New Roman" w:hAnsi="Times New Roman" w:cs="Times New Roman"/>
+          <w:sz w:val="24"/>
+          <w:szCs w:val="24"/>
+        </w:rPr>
         <w:t>drop</w:t>
       </w:r>
       <w:proofErr w:type="spellEnd"/>
       <w:r>
-        <w:t xml:space="preserve"> oldal ahol a felhasználó edzés terveket készíthet az ad</w:t>
-      </w:r>
-      <w:r>
-        <w:t xml:space="preserve">atbázisunkban található megannyi gyakorlatból. </w:t>
-      </w:r>
-    </w:p>
-    <w:p/>
-    <w:p>
+        <w:rPr>
+          <w:rFonts w:ascii="Times New Roman" w:hAnsi="Times New Roman" w:cs="Times New Roman"/>
+          <w:sz w:val="24"/>
+          <w:szCs w:val="24"/>
+        </w:rPr>
+        <w:t xml:space="preserve"> oldal ahol a felhasználó edzés terveket készíthet az adatbázisunkban található megannyi gyakorlatból. </w:t>
+      </w:r>
+    </w:p>
+    <w:p>
+      <w:pPr>
+        <w:rPr>
+          <w:rFonts w:ascii="Times New Roman" w:hAnsi="Times New Roman" w:cs="Times New Roman"/>
+          <w:sz w:val="24"/>
+          <w:szCs w:val="24"/>
+        </w:rPr>
+      </w:pPr>
+    </w:p>
+    <w:p>
+      <w:pPr>
+        <w:rPr>
+          <w:rFonts w:ascii="Times New Roman" w:hAnsi="Times New Roman" w:cs="Times New Roman"/>
+          <w:sz w:val="24"/>
+          <w:szCs w:val="24"/>
+        </w:rPr>
+      </w:pPr>
       <w:proofErr w:type="gramStart"/>
       <w:r>
         <w:rPr>
+          <w:rFonts w:ascii="Times New Roman" w:hAnsi="Times New Roman" w:cs="Times New Roman"/>
           <w:b/>
+          <w:sz w:val="24"/>
+          <w:szCs w:val="24"/>
         </w:rPr>
         <w:t>Gyakorlatok(</w:t>
       </w:r>
@@ -759,46 +1250,75 @@
       <w:proofErr w:type="gramEnd"/>
       <w:r>
         <w:rPr>
+          <w:rFonts w:ascii="Times New Roman" w:hAnsi="Times New Roman" w:cs="Times New Roman"/>
           <w:b/>
+          <w:sz w:val="24"/>
+          <w:szCs w:val="24"/>
         </w:rPr>
         <w:t>Browse</w:t>
       </w:r>
       <w:proofErr w:type="spellEnd"/>
       <w:r>
         <w:rPr>
+          <w:rFonts w:ascii="Times New Roman" w:hAnsi="Times New Roman" w:cs="Times New Roman"/>
           <w:b/>
+          <w:sz w:val="24"/>
+          <w:szCs w:val="24"/>
         </w:rPr>
         <w:t xml:space="preserve"> </w:t>
       </w:r>
       <w:proofErr w:type="spellStart"/>
       <w:r>
         <w:rPr>
+          <w:rFonts w:ascii="Times New Roman" w:hAnsi="Times New Roman" w:cs="Times New Roman"/>
           <w:b/>
+          <w:sz w:val="24"/>
+          <w:szCs w:val="24"/>
         </w:rPr>
         <w:t>Exercises</w:t>
       </w:r>
       <w:proofErr w:type="spellEnd"/>
       <w:r>
         <w:rPr>
+          <w:rFonts w:ascii="Times New Roman" w:hAnsi="Times New Roman" w:cs="Times New Roman"/>
           <w:b/>
+          <w:sz w:val="24"/>
+          <w:szCs w:val="24"/>
         </w:rPr>
         <w:t>)</w:t>
       </w:r>
       <w:r>
-        <w:t>: A felhasználó izomcsoportokra felosztva tekintheti meg az egyes gyakorlatokat melyekhez mind egy rövid segítő videó tartozik amely megmutatja hogy, hogy egészséges azt az adott</w:t>
-      </w:r>
-      <w:r>
-        <w:t xml:space="preserve"> gyakorlatot végezni.</w:t>
-      </w:r>
-      <w:r>
+        <w:rPr>
+          <w:rFonts w:ascii="Times New Roman" w:hAnsi="Times New Roman" w:cs="Times New Roman"/>
+          <w:sz w:val="24"/>
+          <w:szCs w:val="24"/>
+        </w:rPr>
+        <w:t>: A felhasználó izomcsoportokra felosztva tekintheti meg az egyes gyakorlatokat melyekhez mind egy rövid segítő videó tartozik amely megmutatja hogy, hogy egészséges azt az adott gyakorlatot végezni.</w:t>
+      </w:r>
+      <w:r>
+        <w:rPr>
+          <w:rFonts w:ascii="Times New Roman" w:hAnsi="Times New Roman" w:cs="Times New Roman"/>
+          <w:sz w:val="24"/>
+          <w:szCs w:val="24"/>
+        </w:rPr>
         <w:br/>
       </w:r>
     </w:p>
     <w:p>
+      <w:pPr>
+        <w:rPr>
+          <w:rFonts w:ascii="Times New Roman" w:hAnsi="Times New Roman" w:cs="Times New Roman"/>
+          <w:sz w:val="24"/>
+          <w:szCs w:val="24"/>
+        </w:rPr>
+      </w:pPr>
       <w:proofErr w:type="gramStart"/>
       <w:r>
         <w:rPr>
+          <w:rFonts w:ascii="Times New Roman" w:hAnsi="Times New Roman" w:cs="Times New Roman"/>
           <w:b/>
+          <w:sz w:val="24"/>
+          <w:szCs w:val="24"/>
         </w:rPr>
         <w:t>Étkezés(</w:t>
       </w:r>
@@ -806,33 +1326,65 @@
       <w:proofErr w:type="gramEnd"/>
       <w:r>
         <w:rPr>
+          <w:rFonts w:ascii="Times New Roman" w:hAnsi="Times New Roman" w:cs="Times New Roman"/>
           <w:b/>
+          <w:sz w:val="24"/>
+          <w:szCs w:val="24"/>
         </w:rPr>
         <w:t>Diet</w:t>
       </w:r>
       <w:proofErr w:type="spellEnd"/>
       <w:r>
         <w:rPr>
+          <w:rFonts w:ascii="Times New Roman" w:hAnsi="Times New Roman" w:cs="Times New Roman"/>
           <w:b/>
+          <w:sz w:val="24"/>
+          <w:szCs w:val="24"/>
         </w:rPr>
         <w:t>)</w:t>
       </w:r>
       <w:r>
+        <w:rPr>
+          <w:rFonts w:ascii="Times New Roman" w:hAnsi="Times New Roman" w:cs="Times New Roman"/>
+          <w:sz w:val="24"/>
+          <w:szCs w:val="24"/>
+        </w:rPr>
         <w:t>: A felhasználó itt rögzítheti a három főétkezés és egyéb fogyasztását egy napon. Előző napok étkezését is itt tudja megtekinteni egy felhasználóbarát felületen.</w:t>
       </w:r>
     </w:p>
-    <w:p/>
-    <w:p>
-      <w:r>
-        <w:rPr>
+    <w:p>
+      <w:pPr>
+        <w:rPr>
+          <w:rFonts w:ascii="Times New Roman" w:hAnsi="Times New Roman" w:cs="Times New Roman"/>
+          <w:sz w:val="24"/>
+          <w:szCs w:val="24"/>
+        </w:rPr>
+      </w:pPr>
+    </w:p>
+    <w:p>
+      <w:pPr>
+        <w:rPr>
+          <w:rFonts w:ascii="Times New Roman" w:hAnsi="Times New Roman" w:cs="Times New Roman"/>
+          <w:sz w:val="24"/>
+          <w:szCs w:val="24"/>
+        </w:rPr>
+      </w:pPr>
+      <w:r>
+        <w:rPr>
+          <w:rFonts w:ascii="Times New Roman" w:hAnsi="Times New Roman" w:cs="Times New Roman"/>
           <w:b/>
+          <w:sz w:val="24"/>
+          <w:szCs w:val="24"/>
         </w:rPr>
         <w:t xml:space="preserve">Mentett </w:t>
       </w:r>
       <w:proofErr w:type="gramStart"/>
       <w:r>
         <w:rPr>
+          <w:rFonts w:ascii="Times New Roman" w:hAnsi="Times New Roman" w:cs="Times New Roman"/>
           <w:b/>
+          <w:sz w:val="24"/>
+          <w:szCs w:val="24"/>
         </w:rPr>
         <w:t>Edzéseim(</w:t>
       </w:r>
@@ -840,80 +1392,142 @@
       <w:proofErr w:type="gramEnd"/>
       <w:r>
         <w:rPr>
+          <w:rFonts w:ascii="Times New Roman" w:hAnsi="Times New Roman" w:cs="Times New Roman"/>
           <w:b/>
+          <w:sz w:val="24"/>
+          <w:szCs w:val="24"/>
         </w:rPr>
         <w:t>Saved</w:t>
       </w:r>
       <w:proofErr w:type="spellEnd"/>
       <w:r>
         <w:rPr>
+          <w:rFonts w:ascii="Times New Roman" w:hAnsi="Times New Roman" w:cs="Times New Roman"/>
           <w:b/>
+          <w:sz w:val="24"/>
+          <w:szCs w:val="24"/>
         </w:rPr>
         <w:t xml:space="preserve"> </w:t>
       </w:r>
       <w:proofErr w:type="spellStart"/>
       <w:r>
         <w:rPr>
+          <w:rFonts w:ascii="Times New Roman" w:hAnsi="Times New Roman" w:cs="Times New Roman"/>
           <w:b/>
+          <w:sz w:val="24"/>
+          <w:szCs w:val="24"/>
         </w:rPr>
         <w:t>Workouts</w:t>
       </w:r>
       <w:proofErr w:type="spellEnd"/>
       <w:r>
         <w:rPr>
+          <w:rFonts w:ascii="Times New Roman" w:hAnsi="Times New Roman" w:cs="Times New Roman"/>
           <w:b/>
+          <w:sz w:val="24"/>
+          <w:szCs w:val="24"/>
         </w:rPr>
         <w:t>)</w:t>
       </w:r>
       <w:r>
-        <w:t>: Ezen az oldalon találja</w:t>
-      </w:r>
-      <w:r>
-        <w:t xml:space="preserve"> meg a felhasználó a létrehozott edzésterveit és kezelheti azokat.</w:t>
-      </w:r>
-    </w:p>
-    <w:p/>
-    <w:p>
-      <w:r>
-        <w:rPr>
+        <w:rPr>
+          <w:rFonts w:ascii="Times New Roman" w:hAnsi="Times New Roman" w:cs="Times New Roman"/>
+          <w:sz w:val="24"/>
+          <w:szCs w:val="24"/>
+        </w:rPr>
+        <w:t>: Ezen az oldalon találja meg a felhasználó a létrehozott edzésterveit és kezelheti azokat.</w:t>
+      </w:r>
+    </w:p>
+    <w:p>
+      <w:pPr>
+        <w:rPr>
+          <w:rFonts w:ascii="Times New Roman" w:hAnsi="Times New Roman" w:cs="Times New Roman"/>
+          <w:sz w:val="24"/>
+          <w:szCs w:val="24"/>
+        </w:rPr>
+      </w:pPr>
+    </w:p>
+    <w:p>
+      <w:pPr>
+        <w:rPr>
+          <w:rFonts w:ascii="Times New Roman" w:hAnsi="Times New Roman" w:cs="Times New Roman"/>
+          <w:sz w:val="24"/>
+          <w:szCs w:val="24"/>
+        </w:rPr>
+      </w:pPr>
+      <w:r>
+        <w:rPr>
+          <w:rFonts w:ascii="Times New Roman" w:hAnsi="Times New Roman" w:cs="Times New Roman"/>
           <w:b/>
-        </w:rPr>
+          <w:sz w:val="24"/>
+          <w:szCs w:val="24"/>
+        </w:rPr>
+        <w:lastRenderedPageBreak/>
         <w:t xml:space="preserve">Fiók </w:t>
       </w:r>
-      <w:proofErr w:type="gramStart"/>
-      <w:r>
-        <w:rPr>
+      <w:r>
+        <w:rPr>
+          <w:rFonts w:ascii="Times New Roman" w:hAnsi="Times New Roman" w:cs="Times New Roman"/>
           <w:b/>
-        </w:rPr>
-        <w:t>Beállítások(</w:t>
+          <w:sz w:val="24"/>
+          <w:szCs w:val="24"/>
+        </w:rPr>
+        <w:t>Beállítások (</w:t>
       </w:r>
       <w:proofErr w:type="spellStart"/>
-      <w:proofErr w:type="gramEnd"/>
-      <w:r>
-        <w:rPr>
+      <w:r>
+        <w:rPr>
+          <w:rFonts w:ascii="Times New Roman" w:hAnsi="Times New Roman" w:cs="Times New Roman"/>
           <w:b/>
+          <w:sz w:val="24"/>
+          <w:szCs w:val="24"/>
         </w:rPr>
         <w:t>My</w:t>
       </w:r>
       <w:proofErr w:type="spellEnd"/>
       <w:r>
         <w:rPr>
+          <w:rFonts w:ascii="Times New Roman" w:hAnsi="Times New Roman" w:cs="Times New Roman"/>
           <w:b/>
+          <w:sz w:val="24"/>
+          <w:szCs w:val="24"/>
         </w:rPr>
         <w:t xml:space="preserve"> Account)</w:t>
       </w:r>
       <w:r>
+        <w:rPr>
+          <w:rFonts w:ascii="Times New Roman" w:hAnsi="Times New Roman" w:cs="Times New Roman"/>
+          <w:sz w:val="24"/>
+          <w:szCs w:val="24"/>
+        </w:rPr>
         <w:t>: A felhasználó adatait tartalmazó oldal melyen többek között a felhasználó által preferált anatómiai beállítás változtatható.</w:t>
       </w:r>
     </w:p>
-    <w:p/>
-    <w:p/>
-    <w:p>
-      <w:r>
-        <w:rPr>
+    <w:p>
+      <w:pPr>
+        <w:rPr>
+          <w:rFonts w:ascii="Times New Roman" w:hAnsi="Times New Roman" w:cs="Times New Roman"/>
+        </w:rPr>
+      </w:pPr>
+    </w:p>
+    <w:p>
+      <w:pPr>
+        <w:rPr>
+          <w:rFonts w:ascii="Times New Roman" w:hAnsi="Times New Roman" w:cs="Times New Roman"/>
+        </w:rPr>
+      </w:pPr>
+    </w:p>
+    <w:p>
+      <w:pPr>
+        <w:rPr>
+          <w:rFonts w:ascii="Times New Roman" w:hAnsi="Times New Roman" w:cs="Times New Roman"/>
+        </w:rPr>
+      </w:pPr>
+      <w:r>
+        <w:rPr>
+          <w:rFonts w:ascii="Times New Roman" w:hAnsi="Times New Roman" w:cs="Times New Roman"/>
           <w:noProof/>
         </w:rPr>
-        <w:lastRenderedPageBreak/>
         <w:drawing>
           <wp:anchor distT="114300" distB="114300" distL="114300" distR="114300" simplePos="0" relativeHeight="251662336" behindDoc="0" locked="0" layoutInCell="1" hidden="0" allowOverlap="1">
             <wp:simplePos x="0" y="0"/>
@@ -960,39 +1574,77 @@
       </w:r>
     </w:p>
     <w:p>
-      <w:r>
-        <w:t>A főoldal közepén található á</w:t>
-      </w:r>
-      <w:r>
-        <w:t xml:space="preserve">bra különböző intervallumokon belüli edzések, edzett izomcsoportjainak megoszlását szemlélteti. </w:t>
-      </w:r>
-      <w:proofErr w:type="spellStart"/>
-      <w:r>
-        <w:t>Alúledzés</w:t>
-      </w:r>
-      <w:proofErr w:type="spellEnd"/>
-      <w:r>
+      <w:pPr>
+        <w:rPr>
+          <w:rFonts w:ascii="Times New Roman" w:hAnsi="Times New Roman" w:cs="Times New Roman"/>
+          <w:sz w:val="24"/>
+          <w:szCs w:val="24"/>
+        </w:rPr>
+      </w:pPr>
+      <w:r>
+        <w:rPr>
+          <w:rFonts w:ascii="Times New Roman" w:hAnsi="Times New Roman" w:cs="Times New Roman"/>
+          <w:sz w:val="24"/>
+          <w:szCs w:val="24"/>
+        </w:rPr>
+        <w:t xml:space="preserve">A főoldal közepén található ábra különböző intervallumokon belüli edzések, edzett izomcsoportjainak megoszlását szemlélteti. </w:t>
+      </w:r>
+      <w:r>
+        <w:rPr>
+          <w:rFonts w:ascii="Times New Roman" w:hAnsi="Times New Roman" w:cs="Times New Roman"/>
+          <w:sz w:val="24"/>
+          <w:szCs w:val="24"/>
+        </w:rPr>
+        <w:t>Alul edzés</w:t>
+      </w:r>
+      <w:r>
+        <w:rPr>
+          <w:rFonts w:ascii="Times New Roman" w:hAnsi="Times New Roman" w:cs="Times New Roman"/>
+          <w:sz w:val="24"/>
+          <w:szCs w:val="24"/>
+        </w:rPr>
         <w:t xml:space="preserve">, túledzés és egészséges megoszlásba sorolja az izomcsoportokat melyhez nem csak </w:t>
       </w:r>
       <w:proofErr w:type="gramStart"/>
       <w:r>
+        <w:rPr>
+          <w:rFonts w:ascii="Times New Roman" w:hAnsi="Times New Roman" w:cs="Times New Roman"/>
+          <w:sz w:val="24"/>
+          <w:szCs w:val="24"/>
+        </w:rPr>
         <w:t>vizuális</w:t>
       </w:r>
       <w:proofErr w:type="gramEnd"/>
       <w:r>
-        <w:t xml:space="preserve"> hanem verbális </w:t>
-      </w:r>
-      <w:proofErr w:type="spellStart"/>
-      <w:r>
-        <w:t>visszajezést</w:t>
-      </w:r>
-      <w:proofErr w:type="spellEnd"/>
-      <w:r>
-        <w:t xml:space="preserve"> is ad. </w:t>
-      </w:r>
-      <w:r>
-        <w:rPr>
+        <w:rPr>
+          <w:rFonts w:ascii="Times New Roman" w:hAnsi="Times New Roman" w:cs="Times New Roman"/>
+          <w:sz w:val="24"/>
+          <w:szCs w:val="24"/>
+        </w:rPr>
+        <w:t xml:space="preserve"> hanem verbális visszaje</w:t>
+      </w:r>
+      <w:r>
+        <w:rPr>
+          <w:rFonts w:ascii="Times New Roman" w:hAnsi="Times New Roman" w:cs="Times New Roman"/>
+          <w:sz w:val="24"/>
+          <w:szCs w:val="24"/>
+        </w:rPr>
+        <w:t>l</w:t>
+      </w:r>
+      <w:r>
+        <w:rPr>
+          <w:rFonts w:ascii="Times New Roman" w:hAnsi="Times New Roman" w:cs="Times New Roman"/>
+          <w:sz w:val="24"/>
+          <w:szCs w:val="24"/>
+        </w:rPr>
+        <w:t xml:space="preserve">zést is ad. </w:t>
+      </w:r>
+      <w:r>
+        <w:rPr>
+          <w:rFonts w:ascii="Times New Roman" w:hAnsi="Times New Roman" w:cs="Times New Roman"/>
           <w:noProof/>
+          <w:sz w:val="24"/>
+          <w:szCs w:val="24"/>
         </w:rPr>
         <w:drawing>
           <wp:anchor distT="114300" distB="114300" distL="114300" distR="114300" simplePos="0" relativeHeight="251663360" behindDoc="0" locked="0" layoutInCell="1" hidden="0" allowOverlap="1">
@@ -1039,22 +1691,67 @@
         </w:drawing>
       </w:r>
     </w:p>
-    <w:p/>
-    <w:p/>
-    <w:p/>
-    <w:p/>
-    <w:p/>
-    <w:p>
-      <w:r>
-        <w:t xml:space="preserve">Az intervallumokat </w:t>
-      </w:r>
-      <w:r>
-        <w:t>az ábra feletti sávban választhatja ki a felhasználó. Az e heti. hónapi, félévi, évi és minden leedzett edzések közül tud választani.</w:t>
-      </w:r>
-    </w:p>
-    <w:p>
-      <w:r>
-        <w:rPr>
+    <w:p>
+      <w:pPr>
+        <w:rPr>
+          <w:rFonts w:ascii="Times New Roman" w:hAnsi="Times New Roman" w:cs="Times New Roman"/>
+        </w:rPr>
+      </w:pPr>
+    </w:p>
+    <w:p>
+      <w:pPr>
+        <w:rPr>
+          <w:rFonts w:ascii="Times New Roman" w:hAnsi="Times New Roman" w:cs="Times New Roman"/>
+        </w:rPr>
+      </w:pPr>
+    </w:p>
+    <w:p>
+      <w:pPr>
+        <w:rPr>
+          <w:rFonts w:ascii="Times New Roman" w:hAnsi="Times New Roman" w:cs="Times New Roman"/>
+        </w:rPr>
+      </w:pPr>
+    </w:p>
+    <w:p>
+      <w:pPr>
+        <w:rPr>
+          <w:rFonts w:ascii="Times New Roman" w:hAnsi="Times New Roman" w:cs="Times New Roman"/>
+        </w:rPr>
+      </w:pPr>
+    </w:p>
+    <w:p>
+      <w:pPr>
+        <w:rPr>
+          <w:rFonts w:ascii="Times New Roman" w:hAnsi="Times New Roman" w:cs="Times New Roman"/>
+        </w:rPr>
+      </w:pPr>
+    </w:p>
+    <w:p>
+      <w:pPr>
+        <w:rPr>
+          <w:rFonts w:ascii="Times New Roman" w:hAnsi="Times New Roman" w:cs="Times New Roman"/>
+          <w:sz w:val="24"/>
+          <w:szCs w:val="24"/>
+        </w:rPr>
+      </w:pPr>
+      <w:r>
+        <w:rPr>
+          <w:rFonts w:ascii="Times New Roman" w:hAnsi="Times New Roman" w:cs="Times New Roman"/>
+          <w:sz w:val="24"/>
+          <w:szCs w:val="24"/>
+        </w:rPr>
+        <w:t>Az intervallumokat az ábra feletti sávban választhatja ki a felhasználó. Az e heti. hónapi, félévi, évi és minden leedzett edzések közül tud választani.</w:t>
+      </w:r>
+    </w:p>
+    <w:p>
+      <w:pPr>
+        <w:rPr>
+          <w:rFonts w:ascii="Times New Roman" w:hAnsi="Times New Roman" w:cs="Times New Roman"/>
+        </w:rPr>
+      </w:pPr>
+      <w:r>
+        <w:rPr>
+          <w:rFonts w:ascii="Times New Roman" w:hAnsi="Times New Roman" w:cs="Times New Roman"/>
           <w:noProof/>
         </w:rPr>
         <w:drawing>
@@ -1094,22 +1791,52 @@
         </w:drawing>
       </w:r>
     </w:p>
-    <w:p/>
-    <w:p/>
-    <w:p/>
+    <w:p>
+      <w:pPr>
+        <w:rPr>
+          <w:rFonts w:ascii="Times New Roman" w:hAnsi="Times New Roman" w:cs="Times New Roman"/>
+        </w:rPr>
+      </w:pPr>
+    </w:p>
+    <w:p>
+      <w:pPr>
+        <w:rPr>
+          <w:rFonts w:ascii="Times New Roman" w:hAnsi="Times New Roman" w:cs="Times New Roman"/>
+        </w:rPr>
+      </w:pPr>
+    </w:p>
+    <w:p>
+      <w:pPr>
+        <w:rPr>
+          <w:rFonts w:ascii="Times New Roman" w:hAnsi="Times New Roman" w:cs="Times New Roman"/>
+        </w:rPr>
+      </w:pPr>
+    </w:p>
     <w:p>
       <w:pPr>
         <w:pStyle w:val="Cmsor2"/>
-      </w:pPr>
-      <w:bookmarkStart w:id="10" w:name="_5aogn3qcsjug" w:colFirst="0" w:colLast="0"/>
-      <w:bookmarkEnd w:id="10"/>
-      <w:r>
+        <w:rPr>
+          <w:rFonts w:ascii="Times New Roman" w:hAnsi="Times New Roman" w:cs="Times New Roman"/>
+        </w:rPr>
+      </w:pPr>
+      <w:bookmarkStart w:id="12" w:name="_5aogn3qcsjug" w:colFirst="0" w:colLast="0"/>
+      <w:bookmarkEnd w:id="12"/>
+      <w:r>
+        <w:rPr>
+          <w:rFonts w:ascii="Times New Roman" w:hAnsi="Times New Roman" w:cs="Times New Roman"/>
+        </w:rPr>
         <w:t>Edzésterv</w:t>
       </w:r>
     </w:p>
     <w:p>
-      <w:r>
-        <w:rPr>
+      <w:pPr>
+        <w:rPr>
+          <w:rFonts w:ascii="Times New Roman" w:hAnsi="Times New Roman" w:cs="Times New Roman"/>
+        </w:rPr>
+      </w:pPr>
+      <w:r>
+        <w:rPr>
+          <w:rFonts w:ascii="Times New Roman" w:hAnsi="Times New Roman" w:cs="Times New Roman"/>
           <w:noProof/>
         </w:rPr>
         <w:drawing>
@@ -1150,8 +1877,14 @@
       </w:r>
     </w:p>
     <w:p>
-      <w:r>
-        <w:rPr>
+      <w:pPr>
+        <w:rPr>
+          <w:rFonts w:ascii="Times New Roman" w:hAnsi="Times New Roman" w:cs="Times New Roman"/>
+        </w:rPr>
+      </w:pPr>
+      <w:r>
+        <w:rPr>
+          <w:rFonts w:ascii="Times New Roman" w:hAnsi="Times New Roman" w:cs="Times New Roman"/>
           <w:noProof/>
         </w:rPr>
         <w:lastRenderedPageBreak/>
@@ -1201,32 +1934,73 @@
       </w:r>
     </w:p>
     <w:p>
-      <w:r>
+      <w:pPr>
+        <w:rPr>
+          <w:rFonts w:ascii="Times New Roman" w:hAnsi="Times New Roman" w:cs="Times New Roman"/>
+          <w:sz w:val="24"/>
+          <w:szCs w:val="24"/>
+        </w:rPr>
+      </w:pPr>
+      <w:r>
+        <w:rPr>
+          <w:rFonts w:ascii="Times New Roman" w:hAnsi="Times New Roman" w:cs="Times New Roman"/>
+          <w:sz w:val="24"/>
+          <w:szCs w:val="24"/>
+        </w:rPr>
         <w:t xml:space="preserve">A felhasználónak ezen az oldalon van lehetősége elkészített edzés terveit időtartamhoz és naphoz kötnie. Az oldal egyszerű színkódolással különbözeti meg a még nem és a már elvégzett edzéseket. </w:t>
       </w:r>
     </w:p>
-    <w:p/>
-    <w:p>
-      <w:r>
-        <w:t>A naptárt két nézet között lehet váltani, a havi és a heti nézet. A heti nézet órákra lebontva mutatja az edzéseket. Itt a legegyszerűbb edzést felvenni, hosszan lenyomva a kívánt kezdő órát az edzés tervezett végéig húzza a felhasználó majd a felugró pane</w:t>
-      </w:r>
-      <w:r>
-        <w:t>lről kiválaszthatja melyik edzést szeretné hozzáadni.</w:t>
+    <w:p>
+      <w:pPr>
+        <w:rPr>
+          <w:rFonts w:ascii="Times New Roman" w:hAnsi="Times New Roman" w:cs="Times New Roman"/>
+          <w:sz w:val="24"/>
+          <w:szCs w:val="24"/>
+        </w:rPr>
+      </w:pPr>
+    </w:p>
+    <w:p>
+      <w:pPr>
+        <w:rPr>
+          <w:rFonts w:ascii="Times New Roman" w:hAnsi="Times New Roman" w:cs="Times New Roman"/>
+          <w:sz w:val="24"/>
+          <w:szCs w:val="24"/>
+        </w:rPr>
+      </w:pPr>
+      <w:r>
+        <w:rPr>
+          <w:rFonts w:ascii="Times New Roman" w:hAnsi="Times New Roman" w:cs="Times New Roman"/>
+          <w:sz w:val="24"/>
+          <w:szCs w:val="24"/>
+        </w:rPr>
+        <w:t>A naptárt két nézet között lehet váltani, a havi és a heti nézet. A heti nézet órákra lebontva mutatja az edzéseket. Itt a legegyszerűbb edzést felvenni, hosszan lenyomva a kívánt kezdő órát az edzés tervezett végéig húzza a felhasználó majd a felugró panelről kiválaszthatja melyik edzést szeretné hozzáadni.</w:t>
       </w:r>
     </w:p>
     <w:p>
       <w:pPr>
         <w:pStyle w:val="Cmsor2"/>
-      </w:pPr>
-      <w:bookmarkStart w:id="11" w:name="_tf5obc1cmo2i" w:colFirst="0" w:colLast="0"/>
-      <w:bookmarkEnd w:id="11"/>
-      <w:r>
+        <w:rPr>
+          <w:rFonts w:ascii="Times New Roman" w:hAnsi="Times New Roman" w:cs="Times New Roman"/>
+        </w:rPr>
+      </w:pPr>
+      <w:bookmarkStart w:id="13" w:name="_tf5obc1cmo2i" w:colFirst="0" w:colLast="0"/>
+      <w:bookmarkEnd w:id="13"/>
+      <w:r>
+        <w:rPr>
+          <w:rFonts w:ascii="Times New Roman" w:hAnsi="Times New Roman" w:cs="Times New Roman"/>
+        </w:rPr>
         <w:t>Edzés Létrehozás</w:t>
       </w:r>
     </w:p>
     <w:p>
-      <w:r>
-        <w:rPr>
+      <w:pPr>
+        <w:rPr>
+          <w:rFonts w:ascii="Times New Roman" w:hAnsi="Times New Roman" w:cs="Times New Roman"/>
+        </w:rPr>
+      </w:pPr>
+      <w:r>
+        <w:rPr>
+          <w:rFonts w:ascii="Times New Roman" w:hAnsi="Times New Roman" w:cs="Times New Roman"/>
           <w:noProof/>
         </w:rPr>
         <w:drawing>
@@ -1266,41 +2040,85 @@
         </w:drawing>
       </w:r>
     </w:p>
-    <w:p/>
-    <w:p>
-      <w:r>
-        <w:t xml:space="preserve">Edzés létrehozásához egy felhasználóbarát felületet terveztünk meg, melyen bárki egyszerűen </w:t>
+    <w:p>
+      <w:pPr>
+        <w:rPr>
+          <w:rFonts w:ascii="Times New Roman" w:hAnsi="Times New Roman" w:cs="Times New Roman"/>
+        </w:rPr>
+      </w:pPr>
+    </w:p>
+    <w:p>
+      <w:pPr>
+        <w:rPr>
+          <w:rFonts w:ascii="Times New Roman" w:hAnsi="Times New Roman" w:cs="Times New Roman"/>
+          <w:sz w:val="24"/>
+          <w:szCs w:val="24"/>
+        </w:rPr>
+      </w:pPr>
+      <w:r>
+        <w:rPr>
+          <w:rFonts w:ascii="Times New Roman" w:hAnsi="Times New Roman" w:cs="Times New Roman"/>
+          <w:sz w:val="24"/>
+          <w:szCs w:val="24"/>
+        </w:rPr>
+        <w:t>Edzés létrehozásához egy felhasználóbarát felületet terveztünk meg, melyen bárki egyszerűen el</w:t>
+      </w:r>
+      <w:r>
+        <w:rPr>
+          <w:rFonts w:ascii="Times New Roman" w:hAnsi="Times New Roman" w:cs="Times New Roman"/>
+          <w:sz w:val="24"/>
+          <w:szCs w:val="24"/>
+        </w:rPr>
+        <w:t xml:space="preserve"> </w:t>
+      </w:r>
+      <w:r>
+        <w:rPr>
+          <w:rFonts w:ascii="Times New Roman" w:hAnsi="Times New Roman" w:cs="Times New Roman"/>
+          <w:sz w:val="24"/>
+          <w:szCs w:val="24"/>
+        </w:rPr>
+        <w:t>tud navigálni. Gyakorlatok ki listázá</w:t>
+      </w:r>
+      <w:r>
+        <w:rPr>
+          <w:rFonts w:ascii="Times New Roman" w:hAnsi="Times New Roman" w:cs="Times New Roman"/>
+          <w:sz w:val="24"/>
+          <w:szCs w:val="24"/>
+        </w:rPr>
+        <w:t>sá</w:t>
+      </w:r>
+      <w:r>
+        <w:rPr>
+          <w:rFonts w:ascii="Times New Roman" w:hAnsi="Times New Roman" w:cs="Times New Roman"/>
+          <w:sz w:val="24"/>
+          <w:szCs w:val="24"/>
+        </w:rPr>
+        <w:t xml:space="preserve">hoz a felhasználónak nincs más teendője csak kijelölni azt az izomcsoportot melyet </w:t>
       </w:r>
       <w:proofErr w:type="spellStart"/>
       <w:r>
-        <w:t>eltud</w:t>
+        <w:rPr>
+          <w:rFonts w:ascii="Times New Roman" w:hAnsi="Times New Roman" w:cs="Times New Roman"/>
+          <w:sz w:val="24"/>
+          <w:szCs w:val="24"/>
+        </w:rPr>
+        <w:t>edzeni</w:t>
       </w:r>
       <w:proofErr w:type="spellEnd"/>
       <w:r>
-        <w:t xml:space="preserve"> navigálni. Gyakorlatok ki listázá</w:t>
-      </w:r>
-      <w:r>
-        <w:t>sá</w:t>
-      </w:r>
-      <w:bookmarkStart w:id="12" w:name="_GoBack"/>
-      <w:bookmarkEnd w:id="12"/>
-      <w:r>
-        <w:t>hoz a felhasználónak nincs más teendője csak kijelö</w:t>
-      </w:r>
-      <w:r>
-        <w:t xml:space="preserve">lni azt az izomcsoportot melyet </w:t>
-      </w:r>
-      <w:proofErr w:type="spellStart"/>
-      <w:r>
-        <w:t>edzeni</w:t>
-      </w:r>
-      <w:proofErr w:type="spellEnd"/>
-      <w:r>
+        <w:rPr>
+          <w:rFonts w:ascii="Times New Roman" w:hAnsi="Times New Roman" w:cs="Times New Roman"/>
+          <w:sz w:val="24"/>
+          <w:szCs w:val="24"/>
+        </w:rPr>
         <w:t xml:space="preserve"> szeretne, ekkor a gyakorlatok kis kártyák formájában megjelennek a bal oldali panelen. </w:t>
       </w:r>
       <w:r>
         <w:rPr>
+          <w:rFonts w:ascii="Times New Roman" w:hAnsi="Times New Roman" w:cs="Times New Roman"/>
           <w:noProof/>
+          <w:sz w:val="24"/>
+          <w:szCs w:val="24"/>
         </w:rPr>
         <w:drawing>
           <wp:anchor distT="114300" distB="114300" distL="114300" distR="114300" simplePos="0" relativeHeight="251665408" behindDoc="0" locked="0" layoutInCell="1" hidden="0" allowOverlap="1">
@@ -1347,66 +2165,147 @@
         </w:drawing>
       </w:r>
     </w:p>
-    <w:p/>
-    <w:p>
-      <w:r>
-        <w:t xml:space="preserve">A felhasználó amikor egy gyakorlat kártyára pozícionálja kurzorát </w:t>
-      </w:r>
-      <w:proofErr w:type="spellStart"/>
-      <w:r>
-        <w:t>felvillanak</w:t>
-      </w:r>
-      <w:proofErr w:type="spellEnd"/>
-      <w:r>
-        <w:t xml:space="preserve"> a test ábrán a gyakorlat által még edzett más izo</w:t>
-      </w:r>
-      <w:r>
-        <w:t>m csoportok.</w:t>
-      </w:r>
-    </w:p>
-    <w:p/>
-    <w:p>
-      <w:r>
+    <w:p>
+      <w:pPr>
+        <w:rPr>
+          <w:rFonts w:ascii="Times New Roman" w:hAnsi="Times New Roman" w:cs="Times New Roman"/>
+        </w:rPr>
+      </w:pPr>
+    </w:p>
+    <w:p>
+      <w:pPr>
+        <w:rPr>
+          <w:rFonts w:ascii="Times New Roman" w:hAnsi="Times New Roman" w:cs="Times New Roman"/>
+          <w:sz w:val="24"/>
+          <w:szCs w:val="24"/>
+        </w:rPr>
+      </w:pPr>
+      <w:r>
+        <w:rPr>
+          <w:rFonts w:ascii="Times New Roman" w:hAnsi="Times New Roman" w:cs="Times New Roman"/>
+          <w:sz w:val="24"/>
+          <w:szCs w:val="24"/>
+        </w:rPr>
+        <w:t>A felhasználó amikor egy gyakorlat kártyára pozícionálja kurzorát felvillan</w:t>
+      </w:r>
+      <w:r>
+        <w:rPr>
+          <w:rFonts w:ascii="Times New Roman" w:hAnsi="Times New Roman" w:cs="Times New Roman"/>
+          <w:sz w:val="24"/>
+          <w:szCs w:val="24"/>
+        </w:rPr>
+        <w:t>n</w:t>
+      </w:r>
+      <w:r>
+        <w:rPr>
+          <w:rFonts w:ascii="Times New Roman" w:hAnsi="Times New Roman" w:cs="Times New Roman"/>
+          <w:sz w:val="24"/>
+          <w:szCs w:val="24"/>
+        </w:rPr>
+        <w:t>ak a test ábrán a gyakorlat által még edzett más izom csoportok.</w:t>
+      </w:r>
+    </w:p>
+    <w:p>
+      <w:pPr>
+        <w:rPr>
+          <w:rFonts w:ascii="Times New Roman" w:hAnsi="Times New Roman" w:cs="Times New Roman"/>
+        </w:rPr>
+      </w:pPr>
+    </w:p>
+    <w:p>
+      <w:pPr>
+        <w:rPr>
+          <w:rFonts w:ascii="Times New Roman" w:hAnsi="Times New Roman" w:cs="Times New Roman"/>
+          <w:sz w:val="24"/>
+          <w:szCs w:val="24"/>
+        </w:rPr>
+      </w:pPr>
+      <w:r>
+        <w:rPr>
+          <w:rFonts w:ascii="Times New Roman" w:hAnsi="Times New Roman" w:cs="Times New Roman"/>
+          <w:sz w:val="24"/>
+          <w:szCs w:val="24"/>
+        </w:rPr>
         <w:t xml:space="preserve"> A kártyát a felhasználó a kurzorával megfogva behúzhatja a jobb oldali panelre, ekkor az a gyakorlat hozzáadódik az edzés tervhez. Itt a felhasználó szerkesztheti az adott gyakorlat “</w:t>
       </w:r>
       <w:proofErr w:type="spellStart"/>
       <w:proofErr w:type="gramStart"/>
       <w:r>
+        <w:rPr>
+          <w:rFonts w:ascii="Times New Roman" w:hAnsi="Times New Roman" w:cs="Times New Roman"/>
+          <w:sz w:val="24"/>
+          <w:szCs w:val="24"/>
+        </w:rPr>
         <w:t>Set</w:t>
       </w:r>
       <w:proofErr w:type="spellEnd"/>
       <w:r>
+        <w:rPr>
+          <w:rFonts w:ascii="Times New Roman" w:hAnsi="Times New Roman" w:cs="Times New Roman"/>
+          <w:sz w:val="24"/>
+          <w:szCs w:val="24"/>
+        </w:rPr>
         <w:t>”-</w:t>
       </w:r>
       <w:proofErr w:type="spellStart"/>
       <w:proofErr w:type="gramEnd"/>
       <w:r>
+        <w:rPr>
+          <w:rFonts w:ascii="Times New Roman" w:hAnsi="Times New Roman" w:cs="Times New Roman"/>
+          <w:sz w:val="24"/>
+          <w:szCs w:val="24"/>
+        </w:rPr>
         <w:t>jeit</w:t>
       </w:r>
       <w:proofErr w:type="spellEnd"/>
       <w:r>
-        <w:t>. Egyes gyakorlatok ismétlési számát, vagy ha a g</w:t>
-      </w:r>
-      <w:r>
-        <w:t>yakorlat időtartamra megy akkor idejét és a használt súlyát kilogrammban megadva.</w:t>
-      </w:r>
-    </w:p>
-    <w:p/>
-    <w:p/>
+        <w:rPr>
+          <w:rFonts w:ascii="Times New Roman" w:hAnsi="Times New Roman" w:cs="Times New Roman"/>
+          <w:sz w:val="24"/>
+          <w:szCs w:val="24"/>
+        </w:rPr>
+        <w:t>. Egyes gyakorlatok ismétlési számát, vagy ha a gyakorlat időtartamra megy akkor idejét és a használt súlyát kilogrammban megadva.</w:t>
+      </w:r>
+    </w:p>
+    <w:p>
+      <w:pPr>
+        <w:rPr>
+          <w:rFonts w:ascii="Times New Roman" w:hAnsi="Times New Roman" w:cs="Times New Roman"/>
+        </w:rPr>
+      </w:pPr>
+    </w:p>
+    <w:p>
+      <w:pPr>
+        <w:rPr>
+          <w:rFonts w:ascii="Times New Roman" w:hAnsi="Times New Roman" w:cs="Times New Roman"/>
+        </w:rPr>
+      </w:pPr>
+    </w:p>
     <w:p>
       <w:pPr>
         <w:pStyle w:val="Cmsor2"/>
-      </w:pPr>
-      <w:bookmarkStart w:id="13" w:name="_wxrr7frfbh70" w:colFirst="0" w:colLast="0"/>
-      <w:bookmarkEnd w:id="13"/>
-      <w:r>
-        <w:lastRenderedPageBreak/>
+        <w:rPr>
+          <w:rFonts w:ascii="Times New Roman" w:hAnsi="Times New Roman" w:cs="Times New Roman"/>
+        </w:rPr>
+      </w:pPr>
+      <w:bookmarkStart w:id="14" w:name="_wxrr7frfbh70" w:colFirst="0" w:colLast="0"/>
+      <w:bookmarkEnd w:id="14"/>
+      <w:r>
+        <w:rPr>
+          <w:rFonts w:ascii="Times New Roman" w:hAnsi="Times New Roman" w:cs="Times New Roman"/>
+        </w:rPr>
         <w:t>Gyakorlatok</w:t>
       </w:r>
     </w:p>
     <w:p>
-      <w:r>
-        <w:rPr>
+      <w:pPr>
+        <w:rPr>
+          <w:rFonts w:ascii="Times New Roman" w:hAnsi="Times New Roman" w:cs="Times New Roman"/>
+        </w:rPr>
+      </w:pPr>
+      <w:r>
+        <w:rPr>
+          <w:rFonts w:ascii="Times New Roman" w:hAnsi="Times New Roman" w:cs="Times New Roman"/>
           <w:noProof/>
         </w:rPr>
         <w:drawing>
@@ -1446,73 +2345,158 @@
         </w:drawing>
       </w:r>
     </w:p>
-    <w:p/>
-    <w:p>
-      <w:r>
+    <w:p>
+      <w:pPr>
+        <w:rPr>
+          <w:rFonts w:ascii="Times New Roman" w:hAnsi="Times New Roman" w:cs="Times New Roman"/>
+        </w:rPr>
+      </w:pPr>
+    </w:p>
+    <w:p>
+      <w:pPr>
+        <w:rPr>
+          <w:rFonts w:ascii="Times New Roman" w:hAnsi="Times New Roman" w:cs="Times New Roman"/>
+          <w:sz w:val="24"/>
+          <w:szCs w:val="24"/>
+        </w:rPr>
+      </w:pPr>
+      <w:r>
+        <w:rPr>
+          <w:rFonts w:ascii="Times New Roman" w:hAnsi="Times New Roman" w:cs="Times New Roman"/>
+          <w:sz w:val="24"/>
+          <w:szCs w:val="24"/>
+        </w:rPr>
         <w:t xml:space="preserve">A felhasználó ezen az oldalon rövid videók segítségével megtekintheti egy modern </w:t>
       </w:r>
-      <w:proofErr w:type="gramStart"/>
-      <w:r>
-        <w:t>felületen</w:t>
-      </w:r>
-      <w:proofErr w:type="gramEnd"/>
-      <w:r>
+      <w:r>
+        <w:rPr>
+          <w:rFonts w:ascii="Times New Roman" w:hAnsi="Times New Roman" w:cs="Times New Roman"/>
+          <w:sz w:val="24"/>
+          <w:szCs w:val="24"/>
+        </w:rPr>
+        <w:t>felületen,</w:t>
+      </w:r>
+      <w:r>
+        <w:rPr>
+          <w:rFonts w:ascii="Times New Roman" w:hAnsi="Times New Roman" w:cs="Times New Roman"/>
+          <w:sz w:val="24"/>
+          <w:szCs w:val="24"/>
+        </w:rPr>
         <w:t xml:space="preserve"> hogy az adott </w:t>
       </w:r>
-      <w:proofErr w:type="spellStart"/>
-      <w:r>
-        <w:t>gyakolatot</w:t>
-      </w:r>
-      <w:proofErr w:type="spellEnd"/>
-      <w:r>
-        <w:t xml:space="preserve"> miként kell elvégezni az egészséges izom </w:t>
-      </w:r>
-      <w:r>
-        <w:t xml:space="preserve">fejlődéshez. </w:t>
-      </w:r>
-    </w:p>
-    <w:p/>
-    <w:p>
-      <w:r>
+      <w:r>
+        <w:rPr>
+          <w:rFonts w:ascii="Times New Roman" w:hAnsi="Times New Roman" w:cs="Times New Roman"/>
+          <w:sz w:val="24"/>
+          <w:szCs w:val="24"/>
+        </w:rPr>
+        <w:t>gyakorlatot</w:t>
+      </w:r>
+      <w:r>
+        <w:rPr>
+          <w:rFonts w:ascii="Times New Roman" w:hAnsi="Times New Roman" w:cs="Times New Roman"/>
+          <w:sz w:val="24"/>
+          <w:szCs w:val="24"/>
+        </w:rPr>
+        <w:t xml:space="preserve"> miként kell elvégezni az egészséges izom fejlődéshez. </w:t>
+      </w:r>
+    </w:p>
+    <w:p>
+      <w:pPr>
+        <w:rPr>
+          <w:rFonts w:ascii="Times New Roman" w:hAnsi="Times New Roman" w:cs="Times New Roman"/>
+          <w:sz w:val="24"/>
+          <w:szCs w:val="24"/>
+        </w:rPr>
+      </w:pPr>
+    </w:p>
+    <w:p>
+      <w:pPr>
+        <w:rPr>
+          <w:rFonts w:ascii="Times New Roman" w:hAnsi="Times New Roman" w:cs="Times New Roman"/>
+          <w:sz w:val="24"/>
+          <w:szCs w:val="24"/>
+        </w:rPr>
+      </w:pPr>
+      <w:r>
+        <w:rPr>
+          <w:rFonts w:ascii="Times New Roman" w:hAnsi="Times New Roman" w:cs="Times New Roman"/>
+          <w:sz w:val="24"/>
+          <w:szCs w:val="24"/>
+        </w:rPr>
         <w:t xml:space="preserve">A felhasználónak itt is a test ábrán egy izomcsoportra kattintva van lehetősége kilistázni a gyakorlatokat. A gyakorlatokat </w:t>
       </w:r>
-      <w:proofErr w:type="spellStart"/>
-      <w:r>
-        <w:t>kúrzorával</w:t>
-      </w:r>
-      <w:proofErr w:type="spellEnd"/>
-      <w:r>
+      <w:r>
+        <w:rPr>
+          <w:rFonts w:ascii="Times New Roman" w:hAnsi="Times New Roman" w:cs="Times New Roman"/>
+          <w:sz w:val="24"/>
+          <w:szCs w:val="24"/>
+        </w:rPr>
+        <w:t>kurzorával</w:t>
+      </w:r>
+      <w:r>
+        <w:rPr>
+          <w:rFonts w:ascii="Times New Roman" w:hAnsi="Times New Roman" w:cs="Times New Roman"/>
+          <w:sz w:val="24"/>
+          <w:szCs w:val="24"/>
+        </w:rPr>
         <w:t xml:space="preserve"> kijelölve tekintheti meg a segítő animációt és a gyakorlat által edzett további izomcsoportokat</w:t>
       </w:r>
     </w:p>
-    <w:p/>
+    <w:p>
+      <w:pPr>
+        <w:rPr>
+          <w:rFonts w:ascii="Times New Roman" w:hAnsi="Times New Roman" w:cs="Times New Roman"/>
+        </w:rPr>
+      </w:pPr>
+    </w:p>
     <w:p>
       <w:pPr>
         <w:pStyle w:val="Cmsor2"/>
-      </w:pPr>
-      <w:bookmarkStart w:id="14" w:name="_pbeuvr70zqzw" w:colFirst="0" w:colLast="0"/>
-      <w:bookmarkEnd w:id="14"/>
+        <w:rPr>
+          <w:rFonts w:ascii="Times New Roman" w:hAnsi="Times New Roman" w:cs="Times New Roman"/>
+        </w:rPr>
+      </w:pPr>
+      <w:bookmarkStart w:id="15" w:name="_pbeuvr70zqzw" w:colFirst="0" w:colLast="0"/>
+      <w:bookmarkEnd w:id="15"/>
     </w:p>
     <w:p>
       <w:pPr>
         <w:pStyle w:val="Cmsor2"/>
-      </w:pPr>
-      <w:bookmarkStart w:id="15" w:name="_o4e874aa70n8" w:colFirst="0" w:colLast="0"/>
-      <w:bookmarkEnd w:id="15"/>
+        <w:rPr>
+          <w:rFonts w:ascii="Times New Roman" w:hAnsi="Times New Roman" w:cs="Times New Roman"/>
+        </w:rPr>
+      </w:pPr>
+      <w:bookmarkStart w:id="16" w:name="_o4e874aa70n8" w:colFirst="0" w:colLast="0"/>
+      <w:bookmarkEnd w:id="16"/>
     </w:p>
     <w:p>
       <w:pPr>
         <w:pStyle w:val="Cmsor2"/>
-      </w:pPr>
-      <w:bookmarkStart w:id="16" w:name="_c22k6pe10su3" w:colFirst="0" w:colLast="0"/>
-      <w:bookmarkEnd w:id="16"/>
-      <w:r>
+        <w:rPr>
+          <w:rFonts w:ascii="Times New Roman" w:hAnsi="Times New Roman" w:cs="Times New Roman"/>
+        </w:rPr>
+      </w:pPr>
+      <w:bookmarkStart w:id="17" w:name="_c22k6pe10su3" w:colFirst="0" w:colLast="0"/>
+      <w:bookmarkEnd w:id="17"/>
+      <w:r>
+        <w:rPr>
+          <w:rFonts w:ascii="Times New Roman" w:hAnsi="Times New Roman" w:cs="Times New Roman"/>
+        </w:rPr>
         <w:t>Étkezés</w:t>
       </w:r>
     </w:p>
     <w:p>
-      <w:r>
-        <w:rPr>
+      <w:pPr>
+        <w:rPr>
+          <w:rFonts w:ascii="Times New Roman" w:hAnsi="Times New Roman" w:cs="Times New Roman"/>
+          <w:sz w:val="24"/>
+          <w:szCs w:val="24"/>
+        </w:rPr>
+      </w:pPr>
+      <w:r>
+        <w:rPr>
+          <w:rFonts w:ascii="Times New Roman" w:hAnsi="Times New Roman" w:cs="Times New Roman"/>
           <w:noProof/>
         </w:rPr>
         <w:drawing>
@@ -1552,22 +2536,21 @@
         </w:drawing>
       </w:r>
       <w:r>
-        <w:t xml:space="preserve">. A felhasználó étkezését a három főétkezésre és egyéb elfogyasztott ételekre bontja a weboldal. A felhasználó az adott étkezés táljára kattintva egy felugró panelen adhatja meg elfogyasztott ételeit, egy külső API segítségével </w:t>
-      </w:r>
-      <w:r>
-        <w:rPr>
-          <w:sz w:val="20"/>
-          <w:szCs w:val="20"/>
-        </w:rPr>
-        <w:t>(</w:t>
+        <w:rPr>
+          <w:rFonts w:ascii="Times New Roman" w:hAnsi="Times New Roman" w:cs="Times New Roman"/>
+          <w:sz w:val="24"/>
+          <w:szCs w:val="24"/>
+        </w:rPr>
+        <w:t>. A felhasználó étkezését a három főétkezésre és egyéb elfogyasztott ételekre bontja a weboldal. A felhasználó az adott étkezés táljára kattintva egy felugró panelen adhatja meg elfogyasztott ételeit, egy külső API segítségével (</w:t>
       </w:r>
       <w:hyperlink r:id="rId22">
         <w:r>
           <w:rPr>
+            <w:rFonts w:ascii="Times New Roman" w:hAnsi="Times New Roman" w:cs="Times New Roman"/>
             <w:i/>
             <w:color w:val="1155CC"/>
-            <w:sz w:val="20"/>
-            <w:szCs w:val="20"/>
+            <w:sz w:val="24"/>
+            <w:szCs w:val="24"/>
             <w:u w:val="single"/>
           </w:rPr>
           <w:t>https://api.api-ninjas.com/v1/nutrition</w:t>
@@ -1575,16 +2558,15 @@
       </w:hyperlink>
       <w:r>
         <w:rPr>
-          <w:sz w:val="20"/>
-          <w:szCs w:val="20"/>
-        </w:rPr>
-        <w:t xml:space="preserve">) </w:t>
-      </w:r>
-      <w:r>
-        <w:t>pedig az adott étel és adag tápértékegységeit menti el a rendszer.</w:t>
-      </w:r>
-      <w:r>
-        <w:rPr>
+          <w:rFonts w:ascii="Times New Roman" w:hAnsi="Times New Roman" w:cs="Times New Roman"/>
+          <w:sz w:val="24"/>
+          <w:szCs w:val="24"/>
+        </w:rPr>
+        <w:t>) pedig az adott étel és adag tápértékegységeit menti el a rendszer.</w:t>
+      </w:r>
+      <w:r>
+        <w:rPr>
+          <w:rFonts w:ascii="Times New Roman" w:hAnsi="Times New Roman" w:cs="Times New Roman"/>
           <w:noProof/>
         </w:rPr>
         <w:drawing>
@@ -1632,18 +2614,36 @@
         </w:drawing>
       </w:r>
     </w:p>
-    <w:p/>
-    <w:p>
-      <w:r>
-        <w:t>A felhasználó előző napok elfogyasztott ételeink értékeit is megtekintheti, ez elősegíti egy egészséges étrend t</w:t>
-      </w:r>
-      <w:r>
-        <w:t>ervezéséhez.</w:t>
-      </w:r>
-    </w:p>
-    <w:p>
-      <w:pPr>
-        <w:rPr>
+    <w:p>
+      <w:pPr>
+        <w:rPr>
+          <w:rFonts w:ascii="Times New Roman" w:hAnsi="Times New Roman" w:cs="Times New Roman"/>
+          <w:sz w:val="24"/>
+          <w:szCs w:val="24"/>
+        </w:rPr>
+      </w:pPr>
+    </w:p>
+    <w:p>
+      <w:pPr>
+        <w:rPr>
+          <w:rFonts w:ascii="Times New Roman" w:hAnsi="Times New Roman" w:cs="Times New Roman"/>
+          <w:sz w:val="24"/>
+          <w:szCs w:val="24"/>
+        </w:rPr>
+      </w:pPr>
+      <w:r>
+        <w:rPr>
+          <w:rFonts w:ascii="Times New Roman" w:hAnsi="Times New Roman" w:cs="Times New Roman"/>
+          <w:sz w:val="24"/>
+          <w:szCs w:val="24"/>
+        </w:rPr>
+        <w:t>A felhasználó előző napok elfogyasztott ételeink értékeit is megtekintheti, ez elősegíti egy egészséges étrend tervezéséhez.</w:t>
+      </w:r>
+    </w:p>
+    <w:p>
+      <w:pPr>
+        <w:rPr>
+          <w:rFonts w:ascii="Times New Roman" w:hAnsi="Times New Roman" w:cs="Times New Roman"/>
           <w:sz w:val="20"/>
           <w:szCs w:val="20"/>
         </w:rPr>
@@ -1652,17 +2652,29 @@
     <w:p>
       <w:pPr>
         <w:pStyle w:val="Cmsor2"/>
-      </w:pPr>
-      <w:bookmarkStart w:id="17" w:name="_b1ou47kt3wr4" w:colFirst="0" w:colLast="0"/>
-      <w:bookmarkEnd w:id="17"/>
-      <w:r>
+        <w:rPr>
+          <w:rFonts w:ascii="Times New Roman" w:hAnsi="Times New Roman" w:cs="Times New Roman"/>
+        </w:rPr>
+      </w:pPr>
+      <w:bookmarkStart w:id="18" w:name="_b1ou47kt3wr4" w:colFirst="0" w:colLast="0"/>
+      <w:bookmarkEnd w:id="18"/>
+      <w:r>
+        <w:rPr>
+          <w:rFonts w:ascii="Times New Roman" w:hAnsi="Times New Roman" w:cs="Times New Roman"/>
+        </w:rPr>
         <w:lastRenderedPageBreak/>
         <w:t>Mentett edzéseim</w:t>
       </w:r>
     </w:p>
     <w:p>
-      <w:r>
-        <w:rPr>
+      <w:pPr>
+        <w:rPr>
+          <w:rFonts w:ascii="Times New Roman" w:hAnsi="Times New Roman" w:cs="Times New Roman"/>
+        </w:rPr>
+      </w:pPr>
+      <w:r>
+        <w:rPr>
+          <w:rFonts w:ascii="Times New Roman" w:hAnsi="Times New Roman" w:cs="Times New Roman"/>
           <w:noProof/>
         </w:rPr>
         <w:drawing>
@@ -1703,23 +2715,43 @@
       </w:r>
     </w:p>
     <w:p>
-      <w:r>
+      <w:pPr>
+        <w:rPr>
+          <w:rFonts w:ascii="Times New Roman" w:hAnsi="Times New Roman" w:cs="Times New Roman"/>
+          <w:sz w:val="24"/>
+          <w:szCs w:val="24"/>
+        </w:rPr>
+      </w:pPr>
+      <w:r>
+        <w:rPr>
+          <w:rFonts w:ascii="Times New Roman" w:hAnsi="Times New Roman" w:cs="Times New Roman"/>
+          <w:sz w:val="24"/>
+          <w:szCs w:val="24"/>
+        </w:rPr>
         <w:t xml:space="preserve">A felhasználó által létrehozott edzés tervek ezen az oldalon jelennek meg kártyák formájában. Erről az oldalról spontán edzések is indíthatók melyek nem voltak betervezve, ezek az edzések elvégzés után megjelennek a </w:t>
       </w:r>
-      <w:proofErr w:type="gramStart"/>
-      <w:r>
-        <w:t>naptárb</w:t>
-      </w:r>
-      <w:r>
-        <w:t>an</w:t>
-      </w:r>
-      <w:proofErr w:type="gramEnd"/>
-      <w:r>
+      <w:r>
+        <w:rPr>
+          <w:rFonts w:ascii="Times New Roman" w:hAnsi="Times New Roman" w:cs="Times New Roman"/>
+          <w:sz w:val="24"/>
+          <w:szCs w:val="24"/>
+        </w:rPr>
+        <w:t>naptárban,</w:t>
+      </w:r>
+      <w:r>
+        <w:rPr>
+          <w:rFonts w:ascii="Times New Roman" w:hAnsi="Times New Roman" w:cs="Times New Roman"/>
+          <w:sz w:val="24"/>
+          <w:szCs w:val="24"/>
+        </w:rPr>
         <w:t xml:space="preserve"> mint kész edzések.</w:t>
       </w:r>
       <w:r>
         <w:rPr>
+          <w:rFonts w:ascii="Times New Roman" w:hAnsi="Times New Roman" w:cs="Times New Roman"/>
           <w:noProof/>
+          <w:sz w:val="24"/>
+          <w:szCs w:val="24"/>
         </w:rPr>
         <w:drawing>
           <wp:anchor distT="57150" distB="57150" distL="57150" distR="57150" simplePos="0" relativeHeight="251667456" behindDoc="0" locked="0" layoutInCell="1" hidden="0" allowOverlap="1">
@@ -1766,36 +2798,101 @@
         </w:drawing>
       </w:r>
     </w:p>
-    <w:p/>
-    <w:p>
-      <w:r>
+    <w:p>
+      <w:pPr>
+        <w:rPr>
+          <w:rFonts w:ascii="Times New Roman" w:hAnsi="Times New Roman" w:cs="Times New Roman"/>
+          <w:sz w:val="24"/>
+          <w:szCs w:val="24"/>
+        </w:rPr>
+      </w:pPr>
+    </w:p>
+    <w:p>
+      <w:pPr>
+        <w:rPr>
+          <w:rFonts w:ascii="Times New Roman" w:hAnsi="Times New Roman" w:cs="Times New Roman"/>
+          <w:sz w:val="24"/>
+          <w:szCs w:val="24"/>
+        </w:rPr>
+      </w:pPr>
+      <w:r>
+        <w:rPr>
+          <w:rFonts w:ascii="Times New Roman" w:hAnsi="Times New Roman" w:cs="Times New Roman"/>
+          <w:sz w:val="24"/>
+          <w:szCs w:val="24"/>
+        </w:rPr>
         <w:t xml:space="preserve">Ha a felhasználó egy kártyára </w:t>
       </w:r>
-      <w:proofErr w:type="spellStart"/>
-      <w:r>
-        <w:t>pozicionálja</w:t>
-      </w:r>
-      <w:proofErr w:type="spellEnd"/>
-      <w:r>
+      <w:r>
+        <w:rPr>
+          <w:rFonts w:ascii="Times New Roman" w:hAnsi="Times New Roman" w:cs="Times New Roman"/>
+          <w:sz w:val="24"/>
+          <w:szCs w:val="24"/>
+        </w:rPr>
+        <w:t>pozícionálja</w:t>
+      </w:r>
+      <w:r>
+        <w:rPr>
+          <w:rFonts w:ascii="Times New Roman" w:hAnsi="Times New Roman" w:cs="Times New Roman"/>
+          <w:sz w:val="24"/>
+          <w:szCs w:val="24"/>
+        </w:rPr>
         <w:t xml:space="preserve"> kurzorát, a kártyán megjelenik az edzés rövid tömörített verziója így a felhasználó könnyebben megtudja különböztetni edzéseit. </w:t>
       </w:r>
     </w:p>
-    <w:p/>
-    <w:p/>
-    <w:p/>
-    <w:p/>
-    <w:p/>
+    <w:p>
+      <w:pPr>
+        <w:rPr>
+          <w:rFonts w:ascii="Times New Roman" w:hAnsi="Times New Roman" w:cs="Times New Roman"/>
+        </w:rPr>
+      </w:pPr>
+    </w:p>
+    <w:p>
+      <w:pPr>
+        <w:rPr>
+          <w:rFonts w:ascii="Times New Roman" w:hAnsi="Times New Roman" w:cs="Times New Roman"/>
+        </w:rPr>
+      </w:pPr>
+    </w:p>
+    <w:p>
+      <w:pPr>
+        <w:rPr>
+          <w:rFonts w:ascii="Times New Roman" w:hAnsi="Times New Roman" w:cs="Times New Roman"/>
+        </w:rPr>
+      </w:pPr>
+    </w:p>
+    <w:p>
+      <w:pPr>
+        <w:rPr>
+          <w:rFonts w:ascii="Times New Roman" w:hAnsi="Times New Roman" w:cs="Times New Roman"/>
+        </w:rPr>
+      </w:pPr>
+    </w:p>
+    <w:p>
+      <w:pPr>
+        <w:rPr>
+          <w:rFonts w:ascii="Times New Roman" w:hAnsi="Times New Roman" w:cs="Times New Roman"/>
+        </w:rPr>
+      </w:pPr>
+    </w:p>
     <w:p>
       <w:pPr>
         <w:pStyle w:val="Cmsor2"/>
-      </w:pPr>
-      <w:bookmarkStart w:id="18" w:name="_oqfgne6iwex" w:colFirst="0" w:colLast="0"/>
-      <w:bookmarkEnd w:id="18"/>
-      <w:r>
+        <w:rPr>
+          <w:rFonts w:ascii="Times New Roman" w:hAnsi="Times New Roman" w:cs="Times New Roman"/>
+        </w:rPr>
+      </w:pPr>
+      <w:bookmarkStart w:id="19" w:name="_oqfgne6iwex" w:colFirst="0" w:colLast="0"/>
+      <w:bookmarkEnd w:id="19"/>
+      <w:r>
+        <w:rPr>
+          <w:rFonts w:ascii="Times New Roman" w:hAnsi="Times New Roman" w:cs="Times New Roman"/>
+        </w:rPr>
         <w:t>Fiók Beállítások</w:t>
       </w:r>
       <w:r>
         <w:rPr>
+          <w:rFonts w:ascii="Times New Roman" w:hAnsi="Times New Roman" w:cs="Times New Roman"/>
           <w:noProof/>
         </w:rPr>
         <w:drawing>
@@ -1844,23 +2941,66 @@
       </w:r>
     </w:p>
     <w:p>
-      <w:r>
-        <w:t xml:space="preserve">Ezen az oldalon tekintheti meg a felhasználó adatait és választhatja ki hogy a test ábra oldalainkon milyen anatómiával </w:t>
-      </w:r>
-      <w:proofErr w:type="gramStart"/>
-      <w:r>
-        <w:t>szerepeljen(</w:t>
-      </w:r>
-      <w:proofErr w:type="gramEnd"/>
-      <w:r>
+      <w:pPr>
+        <w:rPr>
+          <w:rFonts w:ascii="Times New Roman" w:hAnsi="Times New Roman" w:cs="Times New Roman"/>
+          <w:sz w:val="24"/>
+          <w:szCs w:val="24"/>
+        </w:rPr>
+      </w:pPr>
+      <w:r>
+        <w:rPr>
+          <w:rFonts w:ascii="Times New Roman" w:hAnsi="Times New Roman" w:cs="Times New Roman"/>
+          <w:sz w:val="24"/>
+          <w:szCs w:val="24"/>
+        </w:rPr>
+        <w:t xml:space="preserve">Ezen az oldalon tekintheti meg a felhasználó adatait és választhatja </w:t>
+      </w:r>
+      <w:r>
+        <w:rPr>
+          <w:rFonts w:ascii="Times New Roman" w:hAnsi="Times New Roman" w:cs="Times New Roman"/>
+          <w:sz w:val="24"/>
+          <w:szCs w:val="24"/>
+        </w:rPr>
+        <w:t>ki,</w:t>
+      </w:r>
+      <w:r>
+        <w:rPr>
+          <w:rFonts w:ascii="Times New Roman" w:hAnsi="Times New Roman" w:cs="Times New Roman"/>
+          <w:sz w:val="24"/>
+          <w:szCs w:val="24"/>
+        </w:rPr>
+        <w:t xml:space="preserve"> hogy a test ábra oldalainkon milyen anatómiával </w:t>
+      </w:r>
+      <w:r>
+        <w:rPr>
+          <w:rFonts w:ascii="Times New Roman" w:hAnsi="Times New Roman" w:cs="Times New Roman"/>
+          <w:sz w:val="24"/>
+          <w:szCs w:val="24"/>
+        </w:rPr>
+        <w:t>szerepeljen (</w:t>
+      </w:r>
+      <w:r>
+        <w:rPr>
+          <w:rFonts w:ascii="Times New Roman" w:hAnsi="Times New Roman" w:cs="Times New Roman"/>
+          <w:sz w:val="24"/>
+          <w:szCs w:val="24"/>
+        </w:rPr>
         <w:t>férfias vagy nőies).</w:t>
       </w:r>
     </w:p>
     <w:p>
-      <w:r>
-        <w:rPr>
+      <w:pPr>
+        <w:rPr>
+          <w:rFonts w:ascii="Times New Roman" w:hAnsi="Times New Roman" w:cs="Times New Roman"/>
+        </w:rPr>
+      </w:pPr>
+      <w:r>
+        <w:rPr>
+          <w:rFonts w:ascii="Times New Roman" w:hAnsi="Times New Roman" w:cs="Times New Roman"/>
           <w:noProof/>
         </w:rPr>
+        <w:lastRenderedPageBreak/>
         <w:drawing>
           <wp:anchor distT="0" distB="0" distL="0" distR="0" simplePos="0" relativeHeight="251669504" behindDoc="0" locked="0" layoutInCell="1" hidden="0" allowOverlap="1">
             <wp:simplePos x="0" y="0"/>
@@ -1907,6 +3047,7 @@
       </w:r>
       <w:r>
         <w:rPr>
+          <w:rFonts w:ascii="Times New Roman" w:hAnsi="Times New Roman" w:cs="Times New Roman"/>
           <w:noProof/>
         </w:rPr>
         <w:drawing>
@@ -1954,34 +3095,101 @@
         </w:drawing>
       </w:r>
     </w:p>
-    <w:p/>
-    <w:p/>
-    <w:p/>
-    <w:p/>
-    <w:p/>
-    <w:p/>
-    <w:p/>
-    <w:p/>
-    <w:p/>
-    <w:p>
-      <w:r>
-        <w:t>ű</w:t>
-      </w:r>
+    <w:p>
+      <w:pPr>
+        <w:rPr>
+          <w:rFonts w:ascii="Times New Roman" w:hAnsi="Times New Roman" w:cs="Times New Roman"/>
+        </w:rPr>
+      </w:pPr>
+    </w:p>
+    <w:p>
+      <w:pPr>
+        <w:rPr>
+          <w:rFonts w:ascii="Times New Roman" w:hAnsi="Times New Roman" w:cs="Times New Roman"/>
+        </w:rPr>
+      </w:pPr>
+    </w:p>
+    <w:p>
+      <w:pPr>
+        <w:rPr>
+          <w:rFonts w:ascii="Times New Roman" w:hAnsi="Times New Roman" w:cs="Times New Roman"/>
+        </w:rPr>
+      </w:pPr>
+    </w:p>
+    <w:p>
+      <w:pPr>
+        <w:rPr>
+          <w:rFonts w:ascii="Times New Roman" w:hAnsi="Times New Roman" w:cs="Times New Roman"/>
+        </w:rPr>
+      </w:pPr>
+    </w:p>
+    <w:p>
+      <w:pPr>
+        <w:rPr>
+          <w:rFonts w:ascii="Times New Roman" w:hAnsi="Times New Roman" w:cs="Times New Roman"/>
+        </w:rPr>
+      </w:pPr>
+    </w:p>
+    <w:p>
+      <w:pPr>
+        <w:rPr>
+          <w:rFonts w:ascii="Times New Roman" w:hAnsi="Times New Roman" w:cs="Times New Roman"/>
+        </w:rPr>
+      </w:pPr>
+    </w:p>
+    <w:p>
+      <w:pPr>
+        <w:rPr>
+          <w:rFonts w:ascii="Times New Roman" w:hAnsi="Times New Roman" w:cs="Times New Roman"/>
+        </w:rPr>
+      </w:pPr>
+    </w:p>
+    <w:p>
+      <w:pPr>
+        <w:rPr>
+          <w:rFonts w:ascii="Times New Roman" w:hAnsi="Times New Roman" w:cs="Times New Roman"/>
+        </w:rPr>
+      </w:pPr>
+    </w:p>
+    <w:p>
+      <w:pPr>
+        <w:rPr>
+          <w:rFonts w:ascii="Times New Roman" w:hAnsi="Times New Roman" w:cs="Times New Roman"/>
+        </w:rPr>
+      </w:pPr>
+    </w:p>
+    <w:p>
+      <w:pPr>
+        <w:rPr>
+          <w:rFonts w:ascii="Times New Roman" w:hAnsi="Times New Roman" w:cs="Times New Roman"/>
+        </w:rPr>
+      </w:pPr>
     </w:p>
     <w:p>
       <w:pPr>
         <w:pStyle w:val="Cmsor2"/>
-      </w:pPr>
-      <w:bookmarkStart w:id="19" w:name="_iq2q6sszn7g9" w:colFirst="0" w:colLast="0"/>
-      <w:bookmarkEnd w:id="19"/>
-      <w:r>
-        <w:lastRenderedPageBreak/>
+        <w:rPr>
+          <w:rFonts w:ascii="Times New Roman" w:hAnsi="Times New Roman" w:cs="Times New Roman"/>
+        </w:rPr>
+      </w:pPr>
+      <w:bookmarkStart w:id="20" w:name="_iq2q6sszn7g9" w:colFirst="0" w:colLast="0"/>
+      <w:bookmarkEnd w:id="20"/>
+      <w:r>
+        <w:rPr>
+          <w:rFonts w:ascii="Times New Roman" w:hAnsi="Times New Roman" w:cs="Times New Roman"/>
+        </w:rPr>
         <w:t>Edzés</w:t>
       </w:r>
     </w:p>
     <w:p>
-      <w:r>
-        <w:rPr>
+      <w:pPr>
+        <w:rPr>
+          <w:rFonts w:ascii="Times New Roman" w:hAnsi="Times New Roman" w:cs="Times New Roman"/>
+        </w:rPr>
+      </w:pPr>
+      <w:r>
+        <w:rPr>
+          <w:rFonts w:ascii="Times New Roman" w:hAnsi="Times New Roman" w:cs="Times New Roman"/>
           <w:noProof/>
         </w:rPr>
         <w:drawing>
@@ -2022,62 +3230,116 @@
       </w:r>
     </w:p>
     <w:p>
-      <w:r>
-        <w:t>Edzéseit a webes felületen is van lehetősége elindítania felhasználónak. Ekkor az</w:t>
-      </w:r>
-      <w:r>
-        <w:t xml:space="preserve"> edzés oldalra navigál át és itt egy egyszerű dizájnon követheti végig edzés tervét.</w:t>
+      <w:pPr>
+        <w:rPr>
+          <w:rFonts w:ascii="Times New Roman" w:hAnsi="Times New Roman" w:cs="Times New Roman"/>
+          <w:sz w:val="24"/>
+          <w:szCs w:val="24"/>
+        </w:rPr>
+      </w:pPr>
+      <w:r>
+        <w:rPr>
+          <w:rFonts w:ascii="Times New Roman" w:hAnsi="Times New Roman" w:cs="Times New Roman"/>
+          <w:sz w:val="24"/>
+          <w:szCs w:val="24"/>
+        </w:rPr>
+        <w:t>Edzéseit a webes felületen is van lehetősége elindítania felhasználónak. Ekkor az edzés oldalra navigál át és itt egy egyszerű dizájnon követheti végig edzés tervét.</w:t>
       </w:r>
     </w:p>
     <w:p>
       <w:pPr>
         <w:pStyle w:val="Cmsor2"/>
-      </w:pPr>
-      <w:bookmarkStart w:id="20" w:name="_bom7ti4oe9qu" w:colFirst="0" w:colLast="0"/>
-      <w:bookmarkEnd w:id="20"/>
-      <w:r>
+        <w:rPr>
+          <w:rFonts w:ascii="Times New Roman" w:hAnsi="Times New Roman" w:cs="Times New Roman"/>
+        </w:rPr>
+      </w:pPr>
+      <w:bookmarkStart w:id="21" w:name="_bom7ti4oe9qu" w:colFirst="0" w:colLast="0"/>
+      <w:bookmarkEnd w:id="21"/>
+      <w:r>
+        <w:rPr>
+          <w:rFonts w:ascii="Times New Roman" w:hAnsi="Times New Roman" w:cs="Times New Roman"/>
+        </w:rPr>
         <w:t xml:space="preserve">Kezelő </w:t>
       </w:r>
-      <w:proofErr w:type="gramStart"/>
-      <w:r>
-        <w:t>felület(</w:t>
+      <w:r>
+        <w:rPr>
+          <w:rFonts w:ascii="Times New Roman" w:hAnsi="Times New Roman" w:cs="Times New Roman"/>
+        </w:rPr>
+        <w:t>felület (</w:t>
       </w:r>
       <w:proofErr w:type="spellStart"/>
-      <w:proofErr w:type="gramEnd"/>
-      <w:r>
+      <w:r>
+        <w:rPr>
+          <w:rFonts w:ascii="Times New Roman" w:hAnsi="Times New Roman" w:cs="Times New Roman"/>
+        </w:rPr>
         <w:t>Admin</w:t>
       </w:r>
       <w:proofErr w:type="spellEnd"/>
       <w:r>
+        <w:rPr>
+          <w:rFonts w:ascii="Times New Roman" w:hAnsi="Times New Roman" w:cs="Times New Roman"/>
+        </w:rPr>
         <w:t>)</w:t>
       </w:r>
     </w:p>
     <w:p>
-      <w:r>
+      <w:pPr>
+        <w:rPr>
+          <w:rFonts w:ascii="Times New Roman" w:hAnsi="Times New Roman" w:cs="Times New Roman"/>
+          <w:sz w:val="24"/>
+          <w:szCs w:val="24"/>
+        </w:rPr>
+      </w:pPr>
+      <w:r>
+        <w:rPr>
+          <w:rFonts w:ascii="Times New Roman" w:hAnsi="Times New Roman" w:cs="Times New Roman"/>
+          <w:sz w:val="24"/>
+          <w:szCs w:val="24"/>
+        </w:rPr>
         <w:t xml:space="preserve">Weboldalunk tartalmaz egy kezelő felületet is melyről egyszerűen és felhasználóbarát módon lehet az adatbázist kezelni. Ha egy felhasználó </w:t>
       </w:r>
       <w:proofErr w:type="spellStart"/>
       <w:r>
+        <w:rPr>
+          <w:rFonts w:ascii="Times New Roman" w:hAnsi="Times New Roman" w:cs="Times New Roman"/>
+          <w:sz w:val="24"/>
+          <w:szCs w:val="24"/>
+        </w:rPr>
         <w:t>admin</w:t>
       </w:r>
       <w:proofErr w:type="spellEnd"/>
       <w:r>
-        <w:t xml:space="preserve"> jogo</w:t>
-      </w:r>
-      <w:r>
-        <w:t xml:space="preserve">kkal ellátott felhasználóval jelentkezik be a jobb oldalon elhelyezkedő navigációs sávon megjelenik egy új menüpont mely az </w:t>
+        <w:rPr>
+          <w:rFonts w:ascii="Times New Roman" w:hAnsi="Times New Roman" w:cs="Times New Roman"/>
+          <w:sz w:val="24"/>
+          <w:szCs w:val="24"/>
+        </w:rPr>
+        <w:t xml:space="preserve"> jogokkal ellátott felhasználóval jelentkezik be a jobb oldalon elhelyezkedő navigációs sávon megjelenik egy új menüpont mely az </w:t>
       </w:r>
       <w:proofErr w:type="spellStart"/>
       <w:r>
+        <w:rPr>
+          <w:rFonts w:ascii="Times New Roman" w:hAnsi="Times New Roman" w:cs="Times New Roman"/>
+          <w:sz w:val="24"/>
+          <w:szCs w:val="24"/>
+        </w:rPr>
         <w:t>Admin</w:t>
       </w:r>
       <w:proofErr w:type="spellEnd"/>
       <w:r>
+        <w:rPr>
+          <w:rFonts w:ascii="Times New Roman" w:hAnsi="Times New Roman" w:cs="Times New Roman"/>
+          <w:sz w:val="24"/>
+          <w:szCs w:val="24"/>
+        </w:rPr>
         <w:t xml:space="preserve"> oldalra navigál. </w:t>
       </w:r>
       <w:r>
         <w:rPr>
+          <w:rFonts w:ascii="Times New Roman" w:hAnsi="Times New Roman" w:cs="Times New Roman"/>
           <w:noProof/>
+          <w:sz w:val="24"/>
+          <w:szCs w:val="24"/>
         </w:rPr>
         <w:drawing>
           <wp:anchor distT="57150" distB="57150" distL="57150" distR="57150" simplePos="0" relativeHeight="251671552" behindDoc="0" locked="0" layoutInCell="1" hidden="0" allowOverlap="1">
@@ -2124,12 +3386,25 @@
         </w:drawing>
       </w:r>
     </w:p>
-    <w:p/>
-    <w:p>
-      <w:r>
-        <w:rPr>
+    <w:p>
+      <w:pPr>
+        <w:rPr>
+          <w:rFonts w:ascii="Times New Roman" w:hAnsi="Times New Roman" w:cs="Times New Roman"/>
+        </w:rPr>
+      </w:pPr>
+    </w:p>
+    <w:p>
+      <w:pPr>
+        <w:rPr>
+          <w:rFonts w:ascii="Times New Roman" w:hAnsi="Times New Roman" w:cs="Times New Roman"/>
+        </w:rPr>
+      </w:pPr>
+      <w:r>
+        <w:rPr>
+          <w:rFonts w:ascii="Times New Roman" w:hAnsi="Times New Roman" w:cs="Times New Roman"/>
           <w:noProof/>
         </w:rPr>
+        <w:lastRenderedPageBreak/>
         <w:drawing>
           <wp:inline distT="114300" distB="114300" distL="114300" distR="114300">
             <wp:extent cx="5731200" cy="2667000"/>
@@ -2168,139 +3443,327 @@
       </w:r>
     </w:p>
     <w:p>
-      <w:r>
-        <w:t xml:space="preserve">A kezelő felület biztosítja a megfelelő jogokkal rendelkező felhasználónak az adatváltoztatást, törlést </w:t>
-      </w:r>
-      <w:r>
-        <w:t>és hozzáadást egy egyszerű felületen.</w:t>
-      </w:r>
-    </w:p>
-    <w:p/>
-    <w:p>
-      <w:r>
+      <w:pPr>
+        <w:rPr>
+          <w:rFonts w:ascii="Times New Roman" w:hAnsi="Times New Roman" w:cs="Times New Roman"/>
+          <w:sz w:val="24"/>
+          <w:szCs w:val="24"/>
+        </w:rPr>
+      </w:pPr>
+      <w:r>
+        <w:rPr>
+          <w:rFonts w:ascii="Times New Roman" w:hAnsi="Times New Roman" w:cs="Times New Roman"/>
+          <w:sz w:val="24"/>
+          <w:szCs w:val="24"/>
+        </w:rPr>
+        <w:t>A kezelő felület biztosítja a megfelelő jogokkal rendelkező felhasználónak az adatváltoztatást, törlést és hozzáadást egy egyszerű felületen.</w:t>
+      </w:r>
+    </w:p>
+    <w:p>
+      <w:pPr>
+        <w:rPr>
+          <w:rFonts w:ascii="Times New Roman" w:hAnsi="Times New Roman" w:cs="Times New Roman"/>
+          <w:sz w:val="24"/>
+          <w:szCs w:val="24"/>
+        </w:rPr>
+      </w:pPr>
+    </w:p>
+    <w:p>
+      <w:pPr>
+        <w:rPr>
+          <w:rFonts w:ascii="Times New Roman" w:hAnsi="Times New Roman" w:cs="Times New Roman"/>
+          <w:sz w:val="24"/>
+          <w:szCs w:val="24"/>
+        </w:rPr>
+      </w:pPr>
+      <w:r>
+        <w:rPr>
+          <w:rFonts w:ascii="Times New Roman" w:hAnsi="Times New Roman" w:cs="Times New Roman"/>
+          <w:sz w:val="24"/>
+          <w:szCs w:val="24"/>
+        </w:rPr>
         <w:t xml:space="preserve">Az adatbázis bármely táblája elérhető innen és </w:t>
       </w:r>
+      <w:r>
+        <w:rPr>
+          <w:rFonts w:ascii="Times New Roman" w:hAnsi="Times New Roman" w:cs="Times New Roman"/>
+          <w:sz w:val="24"/>
+          <w:szCs w:val="24"/>
+        </w:rPr>
+        <w:t>módosítható,</w:t>
+      </w:r>
+      <w:r>
+        <w:rPr>
+          <w:rFonts w:ascii="Times New Roman" w:hAnsi="Times New Roman" w:cs="Times New Roman"/>
+          <w:sz w:val="24"/>
+          <w:szCs w:val="24"/>
+        </w:rPr>
+        <w:t xml:space="preserve"> ha a felhasználónak megfelelő a jogköre. </w:t>
+      </w:r>
+    </w:p>
+    <w:p>
+      <w:pPr>
+        <w:pStyle w:val="Cmsor1"/>
+        <w:rPr>
+          <w:rFonts w:ascii="Times New Roman" w:hAnsi="Times New Roman" w:cs="Times New Roman"/>
+        </w:rPr>
+      </w:pPr>
+      <w:bookmarkStart w:id="22" w:name="_o6g1nyyia7w5" w:colFirst="0" w:colLast="0"/>
+      <w:bookmarkStart w:id="23" w:name="_Hlk163213921"/>
+      <w:bookmarkStart w:id="24" w:name="_GoBack"/>
+      <w:bookmarkEnd w:id="9"/>
+      <w:bookmarkEnd w:id="22"/>
+      <w:r>
+        <w:rPr>
+          <w:rFonts w:ascii="Times New Roman" w:hAnsi="Times New Roman" w:cs="Times New Roman"/>
+        </w:rPr>
+        <w:t>Mobil alkalmazás</w:t>
+      </w:r>
+    </w:p>
+    <w:p>
+      <w:pPr>
+        <w:pStyle w:val="Cmsor2"/>
+        <w:rPr>
+          <w:rFonts w:ascii="Times New Roman" w:hAnsi="Times New Roman" w:cs="Times New Roman"/>
+        </w:rPr>
+      </w:pPr>
+      <w:bookmarkStart w:id="25" w:name="_3we4yqkdzqd2" w:colFirst="0" w:colLast="0"/>
+      <w:bookmarkEnd w:id="25"/>
+      <w:r>
+        <w:rPr>
+          <w:rFonts w:ascii="Times New Roman" w:hAnsi="Times New Roman" w:cs="Times New Roman"/>
+        </w:rPr>
+        <w:t>Miért van rá szükség?</w:t>
+      </w:r>
+    </w:p>
+    <w:p>
+      <w:pPr>
+        <w:rPr>
+          <w:rFonts w:ascii="Times New Roman" w:hAnsi="Times New Roman" w:cs="Times New Roman"/>
+          <w:sz w:val="24"/>
+          <w:szCs w:val="24"/>
+        </w:rPr>
+      </w:pPr>
+      <w:r>
+        <w:rPr>
+          <w:rFonts w:ascii="Times New Roman" w:hAnsi="Times New Roman" w:cs="Times New Roman"/>
+          <w:sz w:val="24"/>
+          <w:szCs w:val="24"/>
+        </w:rPr>
+        <w:t xml:space="preserve">Csapatunk inspiráció és megoldások kutatása közben több hasonló alkalmazást tekintett meg és ezekben az alkalmazásokban mind az a </w:t>
+      </w:r>
+      <w:r>
+        <w:rPr>
+          <w:rFonts w:ascii="Times New Roman" w:hAnsi="Times New Roman" w:cs="Times New Roman"/>
+          <w:sz w:val="24"/>
+          <w:szCs w:val="24"/>
+        </w:rPr>
+        <w:t>közös,</w:t>
+      </w:r>
+      <w:r>
+        <w:rPr>
+          <w:rFonts w:ascii="Times New Roman" w:hAnsi="Times New Roman" w:cs="Times New Roman"/>
+          <w:sz w:val="24"/>
+          <w:szCs w:val="24"/>
+        </w:rPr>
+        <w:t xml:space="preserve"> hogy szorgalmazzák a felhasználót natív mobil alkalmazásuk letöltésére. </w:t>
+      </w:r>
+    </w:p>
+    <w:p>
+      <w:pPr>
+        <w:rPr>
+          <w:rFonts w:ascii="Times New Roman" w:hAnsi="Times New Roman" w:cs="Times New Roman"/>
+          <w:sz w:val="24"/>
+          <w:szCs w:val="24"/>
+        </w:rPr>
+      </w:pPr>
+    </w:p>
+    <w:p>
+      <w:pPr>
+        <w:rPr>
+          <w:rFonts w:ascii="Times New Roman" w:hAnsi="Times New Roman" w:cs="Times New Roman"/>
+          <w:sz w:val="24"/>
+          <w:szCs w:val="24"/>
+        </w:rPr>
+      </w:pPr>
+      <w:r>
+        <w:rPr>
+          <w:rFonts w:ascii="Times New Roman" w:hAnsi="Times New Roman" w:cs="Times New Roman"/>
+          <w:sz w:val="24"/>
+          <w:szCs w:val="24"/>
+        </w:rPr>
+        <w:t xml:space="preserve">Egyszerű válasz erre </w:t>
+      </w:r>
+      <w:r>
+        <w:rPr>
+          <w:rFonts w:ascii="Times New Roman" w:hAnsi="Times New Roman" w:cs="Times New Roman"/>
+          <w:sz w:val="24"/>
+          <w:szCs w:val="24"/>
+        </w:rPr>
+        <w:t>az,</w:t>
+      </w:r>
+      <w:r>
+        <w:rPr>
+          <w:rFonts w:ascii="Times New Roman" w:hAnsi="Times New Roman" w:cs="Times New Roman"/>
+          <w:sz w:val="24"/>
+          <w:szCs w:val="24"/>
+        </w:rPr>
+        <w:t xml:space="preserve"> hogy ebben a korban már hasznosabb egy natív mobil </w:t>
+      </w:r>
       <w:proofErr w:type="gramStart"/>
       <w:r>
-        <w:t>módosítható</w:t>
+        <w:rPr>
+          <w:rFonts w:ascii="Times New Roman" w:hAnsi="Times New Roman" w:cs="Times New Roman"/>
+          <w:sz w:val="24"/>
+          <w:szCs w:val="24"/>
+        </w:rPr>
+        <w:t>alkalmazás</w:t>
       </w:r>
       <w:proofErr w:type="gramEnd"/>
       <w:r>
-        <w:t xml:space="preserve"> ha a felhasználónak megfelelő a jogköre. </w:t>
-      </w:r>
-    </w:p>
-    <w:p>
-      <w:pPr>
-        <w:pStyle w:val="Cmsor1"/>
-      </w:pPr>
-      <w:bookmarkStart w:id="21" w:name="_o6g1nyyia7w5" w:colFirst="0" w:colLast="0"/>
-      <w:bookmarkEnd w:id="21"/>
-      <w:r>
-        <w:lastRenderedPageBreak/>
-        <w:t>Mobil alkalmazás</w:t>
-      </w:r>
+        <w:rPr>
+          <w:rFonts w:ascii="Times New Roman" w:hAnsi="Times New Roman" w:cs="Times New Roman"/>
+          <w:sz w:val="24"/>
+          <w:szCs w:val="24"/>
+        </w:rPr>
+        <w:t xml:space="preserve"> mint egy reszponzívvá tett weboldal. Ezért a weboldal kis képernyőkön felajánlja mobil alkalmazásunk letöltését.</w:t>
+      </w:r>
+    </w:p>
+    <w:p>
+      <w:pPr>
+        <w:rPr>
+          <w:rFonts w:ascii="Times New Roman" w:hAnsi="Times New Roman" w:cs="Times New Roman"/>
+        </w:rPr>
+      </w:pPr>
     </w:p>
     <w:p>
       <w:pPr>
         <w:pStyle w:val="Cmsor2"/>
-      </w:pPr>
-      <w:bookmarkStart w:id="22" w:name="_3we4yqkdzqd2" w:colFirst="0" w:colLast="0"/>
-      <w:bookmarkEnd w:id="22"/>
-      <w:r>
-        <w:t>Miért van rá szükség?</w:t>
-      </w:r>
-    </w:p>
-    <w:p>
-      <w:r>
-        <w:t xml:space="preserve">Csapatunk inspiráció és megoldások kutatása közben több hasonló alkalmazást tekintett meg és ezekben az alkalmazásokban mind az a </w:t>
-      </w:r>
-      <w:proofErr w:type="gramStart"/>
-      <w:r>
-        <w:t>közös</w:t>
-      </w:r>
-      <w:proofErr w:type="gramEnd"/>
-      <w:r>
-        <w:t xml:space="preserve"> hogy szorgalmazzák a felhasználót natív mobil alkalmazásuk letöltésére. </w:t>
-      </w:r>
-    </w:p>
-    <w:p/>
-    <w:p>
-      <w:r>
-        <w:t xml:space="preserve">Egyszerű válasz erre </w:t>
-      </w:r>
-      <w:proofErr w:type="gramStart"/>
-      <w:r>
-        <w:t>az</w:t>
-      </w:r>
-      <w:proofErr w:type="gramEnd"/>
-      <w:r>
-        <w:t xml:space="preserve"> hogy ebben a korban má</w:t>
-      </w:r>
-      <w:r>
-        <w:t>r hasznosabb egy natív mobil alkalmazás mint egy reszponzívvá tett weboldal. Ezért a weboldal kis képernyőkön felajánlja mobil alkalmazásunk letöltését.</w:t>
-      </w:r>
-    </w:p>
-    <w:p/>
+        <w:rPr>
+          <w:rFonts w:ascii="Times New Roman" w:hAnsi="Times New Roman" w:cs="Times New Roman"/>
+        </w:rPr>
+      </w:pPr>
+      <w:bookmarkStart w:id="26" w:name="_gaskwylbnlln" w:colFirst="0" w:colLast="0"/>
+      <w:bookmarkEnd w:id="26"/>
+      <w:r>
+        <w:rPr>
+          <w:rFonts w:ascii="Times New Roman" w:hAnsi="Times New Roman" w:cs="Times New Roman"/>
+        </w:rPr>
+        <w:t>Technológia választás</w:t>
+      </w:r>
+    </w:p>
+    <w:p>
+      <w:pPr>
+        <w:rPr>
+          <w:rFonts w:ascii="Times New Roman" w:hAnsi="Times New Roman" w:cs="Times New Roman"/>
+          <w:sz w:val="24"/>
+          <w:szCs w:val="24"/>
+        </w:rPr>
+      </w:pPr>
+      <w:r>
+        <w:rPr>
+          <w:rFonts w:ascii="Times New Roman" w:hAnsi="Times New Roman" w:cs="Times New Roman"/>
+          <w:sz w:val="24"/>
+          <w:szCs w:val="24"/>
+        </w:rPr>
+        <w:t xml:space="preserve">Választásunk a .Net </w:t>
+      </w:r>
+      <w:proofErr w:type="spellStart"/>
+      <w:r>
+        <w:rPr>
+          <w:rFonts w:ascii="Times New Roman" w:hAnsi="Times New Roman" w:cs="Times New Roman"/>
+          <w:sz w:val="24"/>
+          <w:szCs w:val="24"/>
+        </w:rPr>
+        <w:t>Maui</w:t>
+      </w:r>
+      <w:proofErr w:type="spellEnd"/>
+      <w:r>
+        <w:rPr>
+          <w:rFonts w:ascii="Times New Roman" w:hAnsi="Times New Roman" w:cs="Times New Roman"/>
+          <w:sz w:val="24"/>
+          <w:szCs w:val="24"/>
+        </w:rPr>
+        <w:t xml:space="preserve"> keretrendszerre esett, fő okunk erre az </w:t>
+      </w:r>
+      <w:r>
+        <w:rPr>
+          <w:rFonts w:ascii="Times New Roman" w:hAnsi="Times New Roman" w:cs="Times New Roman"/>
+          <w:sz w:val="24"/>
+          <w:szCs w:val="24"/>
+        </w:rPr>
+        <w:t>volt,</w:t>
+      </w:r>
+      <w:r>
+        <w:rPr>
+          <w:rFonts w:ascii="Times New Roman" w:hAnsi="Times New Roman" w:cs="Times New Roman"/>
+          <w:sz w:val="24"/>
+          <w:szCs w:val="24"/>
+        </w:rPr>
+        <w:t xml:space="preserve"> hogy ez az egyetlen ilyen fejlesztői környezet mely egyszerre többféle operációs rendszerre engedje meg az adott kód fejlesztését. </w:t>
+      </w:r>
+    </w:p>
+    <w:p>
+      <w:pPr>
+        <w:rPr>
+          <w:rFonts w:ascii="Times New Roman" w:hAnsi="Times New Roman" w:cs="Times New Roman"/>
+          <w:sz w:val="24"/>
+          <w:szCs w:val="24"/>
+        </w:rPr>
+      </w:pPr>
+    </w:p>
+    <w:p>
+      <w:pPr>
+        <w:rPr>
+          <w:rFonts w:ascii="Times New Roman" w:hAnsi="Times New Roman" w:cs="Times New Roman"/>
+          <w:sz w:val="24"/>
+          <w:szCs w:val="24"/>
+        </w:rPr>
+      </w:pPr>
+      <w:r>
+        <w:rPr>
+          <w:rFonts w:ascii="Times New Roman" w:hAnsi="Times New Roman" w:cs="Times New Roman"/>
+          <w:sz w:val="24"/>
+          <w:szCs w:val="24"/>
+        </w:rPr>
+        <w:t xml:space="preserve">Egyetlen nehézsége volt ennek a </w:t>
+      </w:r>
+      <w:r>
+        <w:rPr>
+          <w:rFonts w:ascii="Times New Roman" w:hAnsi="Times New Roman" w:cs="Times New Roman"/>
+          <w:sz w:val="24"/>
+          <w:szCs w:val="24"/>
+        </w:rPr>
+        <w:t>megoldásnak,</w:t>
+      </w:r>
+      <w:r>
+        <w:rPr>
+          <w:rFonts w:ascii="Times New Roman" w:hAnsi="Times New Roman" w:cs="Times New Roman"/>
+          <w:sz w:val="24"/>
+          <w:szCs w:val="24"/>
+        </w:rPr>
+        <w:t xml:space="preserve"> hogy ez a keretrendszer még nem teljesen elterjedt és ez a sok kisebb hibájának köszönhető, ezért egy két buckát nehezen tudtunk csak megmászni fejlesztés közben.</w:t>
+      </w:r>
+    </w:p>
     <w:p>
       <w:pPr>
         <w:pStyle w:val="Cmsor2"/>
-      </w:pPr>
-      <w:bookmarkStart w:id="23" w:name="_gaskwylbnlln" w:colFirst="0" w:colLast="0"/>
-      <w:bookmarkEnd w:id="23"/>
-      <w:r>
-        <w:t>Technológia választás</w:t>
-      </w:r>
-    </w:p>
-    <w:p>
-      <w:r>
-        <w:t xml:space="preserve">Választásunk a .Net </w:t>
-      </w:r>
-      <w:proofErr w:type="spellStart"/>
-      <w:r>
-        <w:t>Maui</w:t>
-      </w:r>
-      <w:proofErr w:type="spellEnd"/>
-      <w:r>
-        <w:t xml:space="preserve"> keretrendszerre esett, fő okunk erre az </w:t>
-      </w:r>
-      <w:proofErr w:type="gramStart"/>
-      <w:r>
-        <w:t>volt</w:t>
-      </w:r>
-      <w:proofErr w:type="gramEnd"/>
-      <w:r>
-        <w:t xml:space="preserve"> hogy ez az egyetlen ilyen fejlesztői környezet mely egyszerre többféle operációs rendszerre engedje meg az adott kód fejlesztését. </w:t>
-      </w:r>
-    </w:p>
-    <w:p/>
-    <w:p>
-      <w:r>
-        <w:t xml:space="preserve">Egyetlen nehézsége volt ennek a </w:t>
-      </w:r>
-      <w:proofErr w:type="gramStart"/>
-      <w:r>
-        <w:t>megoldásnak</w:t>
-      </w:r>
-      <w:proofErr w:type="gramEnd"/>
-      <w:r>
-        <w:t xml:space="preserve"> hogy ez a</w:t>
-      </w:r>
-      <w:r>
-        <w:t xml:space="preserve"> keretrendszer még nem teljesen elterjedt és ez a sok kisebb hibájának köszönhető, ezért egy két buckát nehezen tudtunk csak megmászni fejlesztés közben.</w:t>
-      </w:r>
-    </w:p>
-    <w:p>
-      <w:pPr>
-        <w:pStyle w:val="Cmsor2"/>
-      </w:pPr>
-      <w:bookmarkStart w:id="24" w:name="_jhcpfhkezkqx" w:colFirst="0" w:colLast="0"/>
-      <w:bookmarkEnd w:id="24"/>
-      <w:r>
+        <w:rPr>
+          <w:rFonts w:ascii="Times New Roman" w:hAnsi="Times New Roman" w:cs="Times New Roman"/>
+        </w:rPr>
+      </w:pPr>
+      <w:bookmarkStart w:id="27" w:name="_jhcpfhkezkqx" w:colFirst="0" w:colLast="0"/>
+      <w:bookmarkEnd w:id="27"/>
+      <w:r>
+        <w:rPr>
+          <w:rFonts w:ascii="Times New Roman" w:hAnsi="Times New Roman" w:cs="Times New Roman"/>
+        </w:rPr>
         <w:lastRenderedPageBreak/>
         <w:t>Főoldal</w:t>
       </w:r>
       <w:r>
         <w:rPr>
+          <w:rFonts w:ascii="Times New Roman" w:hAnsi="Times New Roman" w:cs="Times New Roman"/>
           <w:noProof/>
         </w:rPr>
         <w:drawing>
@@ -2348,48 +3811,119 @@
         </w:drawing>
       </w:r>
     </w:p>
-    <w:p/>
-    <w:p>
-      <w:r>
-        <w:t>A mobil alkalmazás főoldala tartalmazza a test ábrát a webalkalmazásból, szintén a felsősávb</w:t>
-      </w:r>
-      <w:r>
-        <w:t>an lévő gombok segítségével képes a felhasználó intervallumot választani.</w:t>
-      </w:r>
-    </w:p>
-    <w:p/>
-    <w:p>
-      <w:r>
+    <w:p>
+      <w:pPr>
+        <w:rPr>
+          <w:rFonts w:ascii="Times New Roman" w:hAnsi="Times New Roman" w:cs="Times New Roman"/>
+        </w:rPr>
+      </w:pPr>
+    </w:p>
+    <w:p>
+      <w:pPr>
+        <w:rPr>
+          <w:rFonts w:ascii="Times New Roman" w:hAnsi="Times New Roman" w:cs="Times New Roman"/>
+          <w:sz w:val="24"/>
+          <w:szCs w:val="24"/>
+        </w:rPr>
+      </w:pPr>
+      <w:r>
+        <w:rPr>
+          <w:rFonts w:ascii="Times New Roman" w:hAnsi="Times New Roman" w:cs="Times New Roman"/>
+          <w:sz w:val="24"/>
+          <w:szCs w:val="24"/>
+        </w:rPr>
+        <w:t>A mobil alkalmazás főoldala tartalmazza a test ábrát a webalkalmazásból, szintén a felsősávban lévő gombok segítségével képes a felhasználó intervallumot választani.</w:t>
+      </w:r>
+    </w:p>
+    <w:p>
+      <w:pPr>
+        <w:rPr>
+          <w:rFonts w:ascii="Times New Roman" w:hAnsi="Times New Roman" w:cs="Times New Roman"/>
+          <w:sz w:val="24"/>
+          <w:szCs w:val="24"/>
+        </w:rPr>
+      </w:pPr>
+    </w:p>
+    <w:p>
+      <w:pPr>
+        <w:rPr>
+          <w:rFonts w:ascii="Times New Roman" w:hAnsi="Times New Roman" w:cs="Times New Roman"/>
+          <w:sz w:val="24"/>
+          <w:szCs w:val="24"/>
+        </w:rPr>
+      </w:pPr>
+      <w:r>
+        <w:rPr>
+          <w:rFonts w:ascii="Times New Roman" w:hAnsi="Times New Roman" w:cs="Times New Roman"/>
+          <w:sz w:val="24"/>
+          <w:szCs w:val="24"/>
+        </w:rPr>
         <w:t>A “</w:t>
       </w:r>
       <w:proofErr w:type="spellStart"/>
       <w:r>
+        <w:rPr>
+          <w:rFonts w:ascii="Times New Roman" w:hAnsi="Times New Roman" w:cs="Times New Roman"/>
+          <w:sz w:val="24"/>
+          <w:szCs w:val="24"/>
+        </w:rPr>
         <w:t>History</w:t>
       </w:r>
       <w:proofErr w:type="spellEnd"/>
       <w:r>
+        <w:rPr>
+          <w:rFonts w:ascii="Times New Roman" w:hAnsi="Times New Roman" w:cs="Times New Roman"/>
+          <w:sz w:val="24"/>
+          <w:szCs w:val="24"/>
+        </w:rPr>
         <w:t xml:space="preserve">” panel a </w:t>
       </w:r>
       <w:proofErr w:type="spellStart"/>
       <w:r>
+        <w:rPr>
+          <w:rFonts w:ascii="Times New Roman" w:hAnsi="Times New Roman" w:cs="Times New Roman"/>
+          <w:sz w:val="24"/>
+          <w:szCs w:val="24"/>
+        </w:rPr>
         <w:t>Github</w:t>
       </w:r>
       <w:proofErr w:type="spellEnd"/>
       <w:r>
+        <w:rPr>
+          <w:rFonts w:ascii="Times New Roman" w:hAnsi="Times New Roman" w:cs="Times New Roman"/>
+          <w:sz w:val="24"/>
+          <w:szCs w:val="24"/>
+        </w:rPr>
         <w:t xml:space="preserve"> felhasználói fiókoknál található “</w:t>
       </w:r>
       <w:proofErr w:type="spellStart"/>
       <w:r>
+        <w:rPr>
+          <w:rFonts w:ascii="Times New Roman" w:hAnsi="Times New Roman" w:cs="Times New Roman"/>
+          <w:sz w:val="24"/>
+          <w:szCs w:val="24"/>
+        </w:rPr>
         <w:t>Contributions</w:t>
       </w:r>
       <w:proofErr w:type="spellEnd"/>
       <w:r>
+        <w:rPr>
+          <w:rFonts w:ascii="Times New Roman" w:hAnsi="Times New Roman" w:cs="Times New Roman"/>
+          <w:sz w:val="24"/>
+          <w:szCs w:val="24"/>
+        </w:rPr>
         <w:t>” ihlette. Egy kisebb fajta vizuális motiváció a felhasználónak edzései folytatásához.</w:t>
       </w:r>
     </w:p>
     <w:p>
-      <w:r>
-        <w:rPr>
+      <w:pPr>
+        <w:rPr>
+          <w:rFonts w:ascii="Times New Roman" w:hAnsi="Times New Roman" w:cs="Times New Roman"/>
+        </w:rPr>
+      </w:pPr>
+      <w:r>
+        <w:rPr>
+          <w:rFonts w:ascii="Times New Roman" w:hAnsi="Times New Roman" w:cs="Times New Roman"/>
           <w:noProof/>
         </w:rPr>
         <w:drawing>
@@ -2437,115 +3971,174 @@
         </w:drawing>
       </w:r>
     </w:p>
-    <w:p/>
-    <w:p/>
-    <w:p/>
-    <w:p/>
-    <w:p>
-      <w:pPr>
-        <w:rPr>
+    <w:p>
+      <w:pPr>
+        <w:rPr>
+          <w:rFonts w:ascii="Times New Roman" w:hAnsi="Times New Roman" w:cs="Times New Roman"/>
+        </w:rPr>
+      </w:pPr>
+    </w:p>
+    <w:p>
+      <w:pPr>
+        <w:rPr>
+          <w:rFonts w:ascii="Times New Roman" w:hAnsi="Times New Roman" w:cs="Times New Roman"/>
+        </w:rPr>
+      </w:pPr>
+    </w:p>
+    <w:p>
+      <w:pPr>
+        <w:rPr>
+          <w:rFonts w:ascii="Times New Roman" w:hAnsi="Times New Roman" w:cs="Times New Roman"/>
+        </w:rPr>
+      </w:pPr>
+    </w:p>
+    <w:p>
+      <w:pPr>
+        <w:rPr>
+          <w:rFonts w:ascii="Times New Roman" w:hAnsi="Times New Roman" w:cs="Times New Roman"/>
+        </w:rPr>
+      </w:pPr>
+    </w:p>
+    <w:p>
+      <w:pPr>
+        <w:rPr>
+          <w:rFonts w:ascii="Times New Roman" w:hAnsi="Times New Roman" w:cs="Times New Roman"/>
+          <w:i/>
+          <w:szCs w:val="20"/>
+        </w:rPr>
+      </w:pPr>
+      <w:r>
+        <w:rPr>
+          <w:rFonts w:ascii="Times New Roman" w:hAnsi="Times New Roman" w:cs="Times New Roman"/>
+          <w:i/>
+          <w:szCs w:val="20"/>
+        </w:rPr>
+        <w:t xml:space="preserve">A </w:t>
+      </w:r>
+      <w:proofErr w:type="spellStart"/>
+      <w:r>
+        <w:rPr>
+          <w:rFonts w:ascii="Times New Roman" w:hAnsi="Times New Roman" w:cs="Times New Roman"/>
+          <w:i/>
+          <w:szCs w:val="20"/>
+        </w:rPr>
+        <w:t>Github</w:t>
+      </w:r>
+      <w:proofErr w:type="spellEnd"/>
+      <w:r>
+        <w:rPr>
+          <w:rFonts w:ascii="Times New Roman" w:hAnsi="Times New Roman" w:cs="Times New Roman"/>
+          <w:i/>
+          <w:szCs w:val="20"/>
+        </w:rPr>
+        <w:t xml:space="preserve"> </w:t>
+      </w:r>
+      <w:proofErr w:type="spellStart"/>
+      <w:r>
+        <w:rPr>
+          <w:rFonts w:ascii="Times New Roman" w:hAnsi="Times New Roman" w:cs="Times New Roman"/>
+          <w:i/>
+          <w:szCs w:val="20"/>
+        </w:rPr>
+        <w:t>contributions</w:t>
+      </w:r>
+      <w:proofErr w:type="spellEnd"/>
+      <w:r>
+        <w:rPr>
+          <w:rFonts w:ascii="Times New Roman" w:hAnsi="Times New Roman" w:cs="Times New Roman"/>
+          <w:i/>
+          <w:szCs w:val="20"/>
+        </w:rPr>
+        <w:t xml:space="preserve"> panelje</w:t>
+      </w:r>
+    </w:p>
+    <w:p>
+      <w:pPr>
+        <w:rPr>
+          <w:rFonts w:ascii="Times New Roman" w:hAnsi="Times New Roman" w:cs="Times New Roman"/>
           <w:i/>
           <w:sz w:val="20"/>
           <w:szCs w:val="20"/>
         </w:rPr>
       </w:pPr>
-      <w:r>
-        <w:rPr>
-          <w:i/>
-          <w:sz w:val="20"/>
-          <w:szCs w:val="20"/>
-        </w:rPr>
-        <w:t xml:space="preserve">A </w:t>
-      </w:r>
-      <w:proofErr w:type="spellStart"/>
-      <w:r>
-        <w:rPr>
-          <w:i/>
-          <w:sz w:val="20"/>
-          <w:szCs w:val="20"/>
-        </w:rPr>
-        <w:t>Github</w:t>
-      </w:r>
-      <w:proofErr w:type="spellEnd"/>
-      <w:r>
-        <w:rPr>
-          <w:i/>
-          <w:sz w:val="20"/>
-          <w:szCs w:val="20"/>
-        </w:rPr>
-        <w:t xml:space="preserve"> </w:t>
-      </w:r>
-      <w:proofErr w:type="spellStart"/>
-      <w:r>
-        <w:rPr>
-          <w:i/>
-          <w:sz w:val="20"/>
-          <w:szCs w:val="20"/>
-        </w:rPr>
-        <w:t>contr</w:t>
-      </w:r>
-      <w:r>
-        <w:rPr>
-          <w:i/>
-          <w:sz w:val="20"/>
-          <w:szCs w:val="20"/>
-        </w:rPr>
-        <w:t>ibutions</w:t>
-      </w:r>
-      <w:proofErr w:type="spellEnd"/>
-      <w:r>
-        <w:rPr>
-          <w:i/>
-          <w:sz w:val="20"/>
-          <w:szCs w:val="20"/>
-        </w:rPr>
-        <w:t xml:space="preserve"> panelje</w:t>
-      </w:r>
-    </w:p>
-    <w:p>
-      <w:pPr>
-        <w:rPr>
-          <w:i/>
-          <w:sz w:val="20"/>
-          <w:szCs w:val="20"/>
-        </w:rPr>
-      </w:pPr>
-    </w:p>
-    <w:p>
-      <w:r>
+    </w:p>
+    <w:p>
+      <w:pPr>
+        <w:rPr>
+          <w:rFonts w:ascii="Times New Roman" w:hAnsi="Times New Roman" w:cs="Times New Roman"/>
+          <w:sz w:val="24"/>
+        </w:rPr>
+      </w:pPr>
+      <w:r>
+        <w:rPr>
+          <w:rFonts w:ascii="Times New Roman" w:hAnsi="Times New Roman" w:cs="Times New Roman"/>
+          <w:sz w:val="24"/>
+        </w:rPr>
         <w:t xml:space="preserve">A Főoldalon az az napi edzés/edzések is </w:t>
       </w:r>
-      <w:proofErr w:type="gramStart"/>
-      <w:r>
-        <w:t>megjelennek</w:t>
-      </w:r>
-      <w:proofErr w:type="gramEnd"/>
-      <w:r>
+      <w:r>
+        <w:rPr>
+          <w:rFonts w:ascii="Times New Roman" w:hAnsi="Times New Roman" w:cs="Times New Roman"/>
+          <w:sz w:val="24"/>
+        </w:rPr>
+        <w:t>megjelennek,</w:t>
+      </w:r>
+      <w:r>
+        <w:rPr>
+          <w:rFonts w:ascii="Times New Roman" w:hAnsi="Times New Roman" w:cs="Times New Roman"/>
+          <w:sz w:val="24"/>
+        </w:rPr>
         <w:t xml:space="preserve"> ha voltak előre beírva, innen el is indíthatók ezek. </w:t>
       </w:r>
     </w:p>
-    <w:p/>
-    <w:p>
-      <w:r>
-        <w:t xml:space="preserve">Az az napi edzés kártyája alól egy felhúzással megtekinthető az összes mentett edzés terv. A panel felcsúszik amikor a felhasználó </w:t>
-      </w:r>
-      <w:r>
-        <w:t>felhúzza azt.</w:t>
+    <w:p>
+      <w:pPr>
+        <w:rPr>
+          <w:rFonts w:ascii="Times New Roman" w:hAnsi="Times New Roman" w:cs="Times New Roman"/>
+          <w:sz w:val="24"/>
+        </w:rPr>
+      </w:pPr>
+    </w:p>
+    <w:p>
+      <w:pPr>
+        <w:rPr>
+          <w:rFonts w:ascii="Times New Roman" w:hAnsi="Times New Roman" w:cs="Times New Roman"/>
+          <w:sz w:val="24"/>
+        </w:rPr>
+      </w:pPr>
+      <w:r>
+        <w:rPr>
+          <w:rFonts w:ascii="Times New Roman" w:hAnsi="Times New Roman" w:cs="Times New Roman"/>
+          <w:sz w:val="24"/>
+        </w:rPr>
+        <w:t>Az az napi edzés kártyája alól egy felhúzással megtekinthető az összes mentett edzés terv. A panel felcsúszik amikor a felhasználó felhúzza azt.</w:t>
       </w:r>
     </w:p>
     <w:p>
       <w:pPr>
         <w:pStyle w:val="Cmsor2"/>
-      </w:pPr>
-      <w:bookmarkStart w:id="25" w:name="_rsn2loe4kh2o" w:colFirst="0" w:colLast="0"/>
-      <w:bookmarkEnd w:id="25"/>
-      <w:r>
+        <w:rPr>
+          <w:rFonts w:ascii="Times New Roman" w:hAnsi="Times New Roman" w:cs="Times New Roman"/>
+        </w:rPr>
+      </w:pPr>
+      <w:bookmarkStart w:id="28" w:name="_rsn2loe4kh2o" w:colFirst="0" w:colLast="0"/>
+      <w:bookmarkEnd w:id="28"/>
+      <w:r>
+        <w:rPr>
+          <w:rFonts w:ascii="Times New Roman" w:hAnsi="Times New Roman" w:cs="Times New Roman"/>
+        </w:rPr>
         <w:t>Étkezés</w:t>
       </w:r>
     </w:p>
     <w:p>
-      <w:r>
-        <w:rPr>
+      <w:pPr>
+        <w:rPr>
+          <w:rFonts w:ascii="Times New Roman" w:hAnsi="Times New Roman" w:cs="Times New Roman"/>
+        </w:rPr>
+      </w:pPr>
+      <w:r>
+        <w:rPr>
+          <w:rFonts w:ascii="Times New Roman" w:hAnsi="Times New Roman" w:cs="Times New Roman"/>
           <w:noProof/>
         </w:rPr>
         <w:drawing>
@@ -2593,51 +4186,168 @@
         </w:drawing>
       </w:r>
     </w:p>
-    <w:p/>
-    <w:p>
-      <w:r>
+    <w:p>
+      <w:pPr>
+        <w:rPr>
+          <w:rFonts w:ascii="Times New Roman" w:hAnsi="Times New Roman" w:cs="Times New Roman"/>
+        </w:rPr>
+      </w:pPr>
+    </w:p>
+    <w:p>
+      <w:pPr>
+        <w:rPr>
+          <w:rFonts w:ascii="Times New Roman" w:hAnsi="Times New Roman" w:cs="Times New Roman"/>
+          <w:sz w:val="24"/>
+        </w:rPr>
+      </w:pPr>
+      <w:r>
+        <w:rPr>
+          <w:rFonts w:ascii="Times New Roman" w:hAnsi="Times New Roman" w:cs="Times New Roman"/>
+          <w:sz w:val="24"/>
+        </w:rPr>
         <w:t xml:space="preserve">A mobil alkalmazás a web alkalmazáshoz hasonló módon kezeli a felhasználó étkezését. </w:t>
       </w:r>
     </w:p>
-    <w:p/>
-    <w:p>
-      <w:r>
+    <w:p>
+      <w:pPr>
+        <w:rPr>
+          <w:rFonts w:ascii="Times New Roman" w:hAnsi="Times New Roman" w:cs="Times New Roman"/>
+          <w:sz w:val="24"/>
+        </w:rPr>
+      </w:pPr>
+    </w:p>
+    <w:p>
+      <w:pPr>
+        <w:rPr>
+          <w:rFonts w:ascii="Times New Roman" w:hAnsi="Times New Roman" w:cs="Times New Roman"/>
+          <w:sz w:val="24"/>
+        </w:rPr>
+      </w:pPr>
+      <w:r>
+        <w:rPr>
+          <w:rFonts w:ascii="Times New Roman" w:hAnsi="Times New Roman" w:cs="Times New Roman"/>
+          <w:sz w:val="24"/>
+        </w:rPr>
         <w:t xml:space="preserve">Egy tervezett funkció még az </w:t>
       </w:r>
-      <w:proofErr w:type="gramStart"/>
-      <w:r>
-        <w:t>alkalmazásban</w:t>
-      </w:r>
-      <w:proofErr w:type="gramEnd"/>
-      <w:r>
+      <w:r>
+        <w:rPr>
+          <w:rFonts w:ascii="Times New Roman" w:hAnsi="Times New Roman" w:cs="Times New Roman"/>
+          <w:sz w:val="24"/>
+        </w:rPr>
+        <w:t>alkalmazásban,</w:t>
+      </w:r>
+      <w:r>
+        <w:rPr>
+          <w:rFonts w:ascii="Times New Roman" w:hAnsi="Times New Roman" w:cs="Times New Roman"/>
+          <w:sz w:val="24"/>
+        </w:rPr>
         <w:t xml:space="preserve"> ami a következő verzióban fog jönni a boltban vásárolt ételek Bar kódjának beszkennelésével való étel felvétel.</w:t>
       </w:r>
     </w:p>
-    <w:p/>
-    <w:p/>
-    <w:p/>
-    <w:p/>
-    <w:p/>
-    <w:p/>
-    <w:p/>
-    <w:p/>
-    <w:p/>
-    <w:p/>
-    <w:p/>
+    <w:p>
+      <w:pPr>
+        <w:rPr>
+          <w:rFonts w:ascii="Times New Roman" w:hAnsi="Times New Roman" w:cs="Times New Roman"/>
+        </w:rPr>
+      </w:pPr>
+    </w:p>
+    <w:p>
+      <w:pPr>
+        <w:rPr>
+          <w:rFonts w:ascii="Times New Roman" w:hAnsi="Times New Roman" w:cs="Times New Roman"/>
+        </w:rPr>
+      </w:pPr>
+    </w:p>
+    <w:p>
+      <w:pPr>
+        <w:rPr>
+          <w:rFonts w:ascii="Times New Roman" w:hAnsi="Times New Roman" w:cs="Times New Roman"/>
+        </w:rPr>
+      </w:pPr>
+    </w:p>
+    <w:p>
+      <w:pPr>
+        <w:rPr>
+          <w:rFonts w:ascii="Times New Roman" w:hAnsi="Times New Roman" w:cs="Times New Roman"/>
+        </w:rPr>
+      </w:pPr>
+    </w:p>
+    <w:p>
+      <w:pPr>
+        <w:rPr>
+          <w:rFonts w:ascii="Times New Roman" w:hAnsi="Times New Roman" w:cs="Times New Roman"/>
+        </w:rPr>
+      </w:pPr>
+    </w:p>
+    <w:p>
+      <w:pPr>
+        <w:rPr>
+          <w:rFonts w:ascii="Times New Roman" w:hAnsi="Times New Roman" w:cs="Times New Roman"/>
+        </w:rPr>
+      </w:pPr>
+    </w:p>
+    <w:p>
+      <w:pPr>
+        <w:rPr>
+          <w:rFonts w:ascii="Times New Roman" w:hAnsi="Times New Roman" w:cs="Times New Roman"/>
+        </w:rPr>
+      </w:pPr>
+    </w:p>
+    <w:p>
+      <w:pPr>
+        <w:rPr>
+          <w:rFonts w:ascii="Times New Roman" w:hAnsi="Times New Roman" w:cs="Times New Roman"/>
+        </w:rPr>
+      </w:pPr>
+    </w:p>
+    <w:p>
+      <w:pPr>
+        <w:rPr>
+          <w:rFonts w:ascii="Times New Roman" w:hAnsi="Times New Roman" w:cs="Times New Roman"/>
+        </w:rPr>
+      </w:pPr>
+    </w:p>
+    <w:p>
+      <w:pPr>
+        <w:rPr>
+          <w:rFonts w:ascii="Times New Roman" w:hAnsi="Times New Roman" w:cs="Times New Roman"/>
+        </w:rPr>
+      </w:pPr>
+    </w:p>
+    <w:p>
+      <w:pPr>
+        <w:rPr>
+          <w:rFonts w:ascii="Times New Roman" w:hAnsi="Times New Roman" w:cs="Times New Roman"/>
+        </w:rPr>
+      </w:pPr>
+    </w:p>
     <w:p>
       <w:pPr>
         <w:pStyle w:val="Cmsor2"/>
-      </w:pPr>
-      <w:bookmarkStart w:id="26" w:name="_wsonog71db4t" w:colFirst="0" w:colLast="0"/>
-      <w:bookmarkEnd w:id="26"/>
-      <w:r>
+        <w:rPr>
+          <w:rFonts w:ascii="Times New Roman" w:hAnsi="Times New Roman" w:cs="Times New Roman"/>
+        </w:rPr>
+      </w:pPr>
+      <w:bookmarkStart w:id="29" w:name="_wsonog71db4t" w:colFirst="0" w:colLast="0"/>
+      <w:bookmarkEnd w:id="29"/>
+      <w:r>
+        <w:rPr>
+          <w:rFonts w:ascii="Times New Roman" w:hAnsi="Times New Roman" w:cs="Times New Roman"/>
+        </w:rPr>
         <w:lastRenderedPageBreak/>
         <w:t>Naptár</w:t>
       </w:r>
     </w:p>
     <w:p>
-      <w:r>
-        <w:rPr>
+      <w:pPr>
+        <w:rPr>
+          <w:rFonts w:ascii="Times New Roman" w:hAnsi="Times New Roman" w:cs="Times New Roman"/>
+        </w:rPr>
+      </w:pPr>
+      <w:r>
+        <w:rPr>
+          <w:rFonts w:ascii="Times New Roman" w:hAnsi="Times New Roman" w:cs="Times New Roman"/>
           <w:noProof/>
         </w:rPr>
         <w:drawing>
@@ -2686,83 +4396,215 @@
       </w:r>
     </w:p>
     <w:p>
-      <w:r>
+      <w:pPr>
+        <w:rPr>
+          <w:rFonts w:ascii="Times New Roman" w:hAnsi="Times New Roman" w:cs="Times New Roman"/>
+          <w:sz w:val="24"/>
+        </w:rPr>
+      </w:pPr>
+      <w:r>
+        <w:rPr>
+          <w:rFonts w:ascii="Times New Roman" w:hAnsi="Times New Roman" w:cs="Times New Roman"/>
+          <w:sz w:val="24"/>
+        </w:rPr>
         <w:t xml:space="preserve">A Naptár fülön a felhasználó megtekintheti és elindíthatja előre beírt edzéseit. </w:t>
       </w:r>
     </w:p>
-    <w:p/>
-    <w:p>
-      <w:r>
+    <w:p>
+      <w:pPr>
+        <w:rPr>
+          <w:rFonts w:ascii="Times New Roman" w:hAnsi="Times New Roman" w:cs="Times New Roman"/>
+          <w:sz w:val="24"/>
+        </w:rPr>
+      </w:pPr>
+    </w:p>
+    <w:p>
+      <w:pPr>
+        <w:rPr>
+          <w:rFonts w:ascii="Times New Roman" w:hAnsi="Times New Roman" w:cs="Times New Roman"/>
+          <w:sz w:val="24"/>
+        </w:rPr>
+      </w:pPr>
+      <w:r>
+        <w:rPr>
+          <w:rFonts w:ascii="Times New Roman" w:hAnsi="Times New Roman" w:cs="Times New Roman"/>
+          <w:sz w:val="24"/>
+        </w:rPr>
         <w:t xml:space="preserve">Az oldal két részre osztja a beírt edzéseket, az e </w:t>
       </w:r>
       <w:proofErr w:type="gramStart"/>
       <w:r>
+        <w:rPr>
+          <w:rFonts w:ascii="Times New Roman" w:hAnsi="Times New Roman" w:cs="Times New Roman"/>
+          <w:sz w:val="24"/>
+        </w:rPr>
         <w:t>heti(</w:t>
       </w:r>
       <w:proofErr w:type="spellStart"/>
       <w:proofErr w:type="gramEnd"/>
       <w:r>
+        <w:rPr>
+          <w:rFonts w:ascii="Times New Roman" w:hAnsi="Times New Roman" w:cs="Times New Roman"/>
+          <w:sz w:val="24"/>
+        </w:rPr>
         <w:t>This</w:t>
       </w:r>
       <w:proofErr w:type="spellEnd"/>
       <w:r>
+        <w:rPr>
+          <w:rFonts w:ascii="Times New Roman" w:hAnsi="Times New Roman" w:cs="Times New Roman"/>
+          <w:sz w:val="24"/>
+        </w:rPr>
         <w:t xml:space="preserve"> </w:t>
       </w:r>
       <w:proofErr w:type="spellStart"/>
       <w:r>
+        <w:rPr>
+          <w:rFonts w:ascii="Times New Roman" w:hAnsi="Times New Roman" w:cs="Times New Roman"/>
+          <w:sz w:val="24"/>
+        </w:rPr>
         <w:t>Week</w:t>
       </w:r>
       <w:proofErr w:type="spellEnd"/>
       <w:r>
+        <w:rPr>
+          <w:rFonts w:ascii="Times New Roman" w:hAnsi="Times New Roman" w:cs="Times New Roman"/>
+          <w:sz w:val="24"/>
+        </w:rPr>
         <w:t>) és az összes edzés a hónapban(</w:t>
       </w:r>
       <w:proofErr w:type="spellStart"/>
       <w:r>
+        <w:rPr>
+          <w:rFonts w:ascii="Times New Roman" w:hAnsi="Times New Roman" w:cs="Times New Roman"/>
+          <w:sz w:val="24"/>
+        </w:rPr>
         <w:t>This</w:t>
       </w:r>
       <w:proofErr w:type="spellEnd"/>
       <w:r>
+        <w:rPr>
+          <w:rFonts w:ascii="Times New Roman" w:hAnsi="Times New Roman" w:cs="Times New Roman"/>
+          <w:sz w:val="24"/>
+        </w:rPr>
         <w:t xml:space="preserve"> </w:t>
       </w:r>
       <w:proofErr w:type="spellStart"/>
       <w:r>
+        <w:rPr>
+          <w:rFonts w:ascii="Times New Roman" w:hAnsi="Times New Roman" w:cs="Times New Roman"/>
+          <w:sz w:val="24"/>
+        </w:rPr>
         <w:t>Month</w:t>
       </w:r>
       <w:proofErr w:type="spellEnd"/>
       <w:r>
+        <w:rPr>
+          <w:rFonts w:ascii="Times New Roman" w:hAnsi="Times New Roman" w:cs="Times New Roman"/>
+          <w:sz w:val="24"/>
+        </w:rPr>
         <w:t>).</w:t>
       </w:r>
     </w:p>
-    <w:p/>
-    <w:p>
-      <w:r>
+    <w:p>
+      <w:pPr>
+        <w:rPr>
+          <w:rFonts w:ascii="Times New Roman" w:hAnsi="Times New Roman" w:cs="Times New Roman"/>
+          <w:sz w:val="24"/>
+        </w:rPr>
+      </w:pPr>
+    </w:p>
+    <w:p>
+      <w:pPr>
+        <w:rPr>
+          <w:rFonts w:ascii="Times New Roman" w:hAnsi="Times New Roman" w:cs="Times New Roman"/>
+          <w:sz w:val="24"/>
+        </w:rPr>
+      </w:pPr>
+      <w:r>
+        <w:rPr>
+          <w:rFonts w:ascii="Times New Roman" w:hAnsi="Times New Roman" w:cs="Times New Roman"/>
+          <w:sz w:val="24"/>
+        </w:rPr>
         <w:t xml:space="preserve">A </w:t>
       </w:r>
       <w:proofErr w:type="spellStart"/>
       <w:r>
+        <w:rPr>
+          <w:rFonts w:ascii="Times New Roman" w:hAnsi="Times New Roman" w:cs="Times New Roman"/>
+          <w:sz w:val="24"/>
+        </w:rPr>
         <w:t>This</w:t>
       </w:r>
       <w:proofErr w:type="spellEnd"/>
       <w:r>
+        <w:rPr>
+          <w:rFonts w:ascii="Times New Roman" w:hAnsi="Times New Roman" w:cs="Times New Roman"/>
+          <w:sz w:val="24"/>
+        </w:rPr>
         <w:t xml:space="preserve"> </w:t>
       </w:r>
       <w:proofErr w:type="spellStart"/>
       <w:r>
+        <w:rPr>
+          <w:rFonts w:ascii="Times New Roman" w:hAnsi="Times New Roman" w:cs="Times New Roman"/>
+          <w:sz w:val="24"/>
+        </w:rPr>
         <w:t>Week</w:t>
       </w:r>
       <w:proofErr w:type="spellEnd"/>
       <w:r>
+        <w:rPr>
+          <w:rFonts w:ascii="Times New Roman" w:hAnsi="Times New Roman" w:cs="Times New Roman"/>
+          <w:sz w:val="24"/>
+        </w:rPr>
         <w:t xml:space="preserve"> csak olyan edzéseket mutat melyek még az az napi napon vagy utána következnek be és nincsenek még leedzve.</w:t>
       </w:r>
     </w:p>
-    <w:p/>
-    <w:p/>
-    <w:p/>
-    <w:p/>
-    <w:p/>
-    <w:p>
-      <w:r>
-        <w:rPr>
+    <w:p>
+      <w:pPr>
+        <w:rPr>
+          <w:rFonts w:ascii="Times New Roman" w:hAnsi="Times New Roman" w:cs="Times New Roman"/>
+        </w:rPr>
+      </w:pPr>
+    </w:p>
+    <w:p>
+      <w:pPr>
+        <w:rPr>
+          <w:rFonts w:ascii="Times New Roman" w:hAnsi="Times New Roman" w:cs="Times New Roman"/>
+        </w:rPr>
+      </w:pPr>
+    </w:p>
+    <w:p>
+      <w:pPr>
+        <w:rPr>
+          <w:rFonts w:ascii="Times New Roman" w:hAnsi="Times New Roman" w:cs="Times New Roman"/>
+        </w:rPr>
+      </w:pPr>
+    </w:p>
+    <w:p>
+      <w:pPr>
+        <w:rPr>
+          <w:rFonts w:ascii="Times New Roman" w:hAnsi="Times New Roman" w:cs="Times New Roman"/>
+        </w:rPr>
+      </w:pPr>
+    </w:p>
+    <w:p>
+      <w:pPr>
+        <w:rPr>
+          <w:rFonts w:ascii="Times New Roman" w:hAnsi="Times New Roman" w:cs="Times New Roman"/>
+        </w:rPr>
+      </w:pPr>
+    </w:p>
+    <w:p>
+      <w:pPr>
+        <w:rPr>
+          <w:rFonts w:ascii="Times New Roman" w:hAnsi="Times New Roman" w:cs="Times New Roman"/>
+        </w:rPr>
+      </w:pPr>
+      <w:r>
+        <w:rPr>
+          <w:rFonts w:ascii="Times New Roman" w:hAnsi="Times New Roman" w:cs="Times New Roman"/>
           <w:noProof/>
         </w:rPr>
         <w:drawing>
@@ -2810,35 +4652,70 @@
         </w:drawing>
       </w:r>
     </w:p>
-    <w:p/>
-    <w:p/>
+    <w:p>
+      <w:pPr>
+        <w:rPr>
+          <w:rFonts w:ascii="Times New Roman" w:hAnsi="Times New Roman" w:cs="Times New Roman"/>
+        </w:rPr>
+      </w:pPr>
+    </w:p>
+    <w:p>
+      <w:pPr>
+        <w:rPr>
+          <w:rFonts w:ascii="Times New Roman" w:hAnsi="Times New Roman" w:cs="Times New Roman"/>
+        </w:rPr>
+      </w:pPr>
+    </w:p>
     <w:p>
       <w:pPr>
         <w:pStyle w:val="Cmsor2"/>
-      </w:pPr>
-      <w:bookmarkStart w:id="27" w:name="_u0ylavl4ypu2" w:colFirst="0" w:colLast="0"/>
-      <w:bookmarkEnd w:id="27"/>
-      <w:r>
+        <w:rPr>
+          <w:rFonts w:ascii="Times New Roman" w:hAnsi="Times New Roman" w:cs="Times New Roman"/>
+        </w:rPr>
+      </w:pPr>
+      <w:bookmarkStart w:id="30" w:name="_u0ylavl4ypu2" w:colFirst="0" w:colLast="0"/>
+      <w:bookmarkEnd w:id="30"/>
+      <w:r>
+        <w:rPr>
+          <w:rFonts w:ascii="Times New Roman" w:hAnsi="Times New Roman" w:cs="Times New Roman"/>
+        </w:rPr>
         <w:t>Beállítások</w:t>
       </w:r>
     </w:p>
     <w:p>
-      <w:r>
+      <w:pPr>
+        <w:rPr>
+          <w:rFonts w:ascii="Times New Roman" w:hAnsi="Times New Roman" w:cs="Times New Roman"/>
+          <w:sz w:val="24"/>
+        </w:rPr>
+      </w:pPr>
+      <w:r>
+        <w:rPr>
+          <w:rFonts w:ascii="Times New Roman" w:hAnsi="Times New Roman" w:cs="Times New Roman"/>
+          <w:sz w:val="24"/>
+        </w:rPr>
         <w:t>A jelenlegi Beállítások oldalon a felhasználó megtudja változtatni a test ábra kinézetét és ki tud jelentkezni. A közel jövőben több személyre szabási beállítás is megtalálható lesz majd itt.</w:t>
       </w:r>
     </w:p>
     <w:p>
       <w:pPr>
         <w:pStyle w:val="Cmsor2"/>
-      </w:pPr>
-      <w:bookmarkStart w:id="28" w:name="_seb6oxkz341c" w:colFirst="0" w:colLast="0"/>
-      <w:bookmarkEnd w:id="28"/>
-      <w:r>
+        <w:rPr>
+          <w:rFonts w:ascii="Times New Roman" w:hAnsi="Times New Roman" w:cs="Times New Roman"/>
+        </w:rPr>
+      </w:pPr>
+      <w:bookmarkStart w:id="31" w:name="_seb6oxkz341c" w:colFirst="0" w:colLast="0"/>
+      <w:bookmarkEnd w:id="31"/>
+      <w:r>
+        <w:rPr>
+          <w:rFonts w:ascii="Times New Roman" w:hAnsi="Times New Roman" w:cs="Times New Roman"/>
+        </w:rPr>
         <w:lastRenderedPageBreak/>
         <w:t>Edzés</w:t>
       </w:r>
       <w:r>
         <w:rPr>
+          <w:rFonts w:ascii="Times New Roman" w:hAnsi="Times New Roman" w:cs="Times New Roman"/>
           <w:noProof/>
         </w:rPr>
         <w:drawing>
@@ -2887,6 +4764,7 @@
       </w:r>
       <w:r>
         <w:rPr>
+          <w:rFonts w:ascii="Times New Roman" w:hAnsi="Times New Roman" w:cs="Times New Roman"/>
           <w:noProof/>
         </w:rPr>
         <w:drawing>
@@ -2934,34 +4812,185 @@
         </w:drawing>
       </w:r>
     </w:p>
-    <w:p/>
-    <w:p/>
-    <w:p/>
-    <w:p/>
-    <w:p/>
-    <w:p/>
-    <w:p/>
-    <w:p/>
-    <w:p/>
-    <w:p/>
-    <w:p/>
-    <w:p/>
-    <w:p/>
-    <w:p/>
-    <w:p/>
-    <w:p/>
-    <w:p/>
-    <w:p/>
-    <w:p/>
-    <w:p/>
-    <w:p/>
-    <w:p/>
-    <w:p/>
-    <w:p/>
-    <w:p/>
-    <w:p>
-      <w:pPr>
-        <w:rPr>
+    <w:p>
+      <w:pPr>
+        <w:rPr>
+          <w:rFonts w:ascii="Times New Roman" w:hAnsi="Times New Roman" w:cs="Times New Roman"/>
+        </w:rPr>
+      </w:pPr>
+    </w:p>
+    <w:p>
+      <w:pPr>
+        <w:rPr>
+          <w:rFonts w:ascii="Times New Roman" w:hAnsi="Times New Roman" w:cs="Times New Roman"/>
+        </w:rPr>
+      </w:pPr>
+    </w:p>
+    <w:p>
+      <w:pPr>
+        <w:rPr>
+          <w:rFonts w:ascii="Times New Roman" w:hAnsi="Times New Roman" w:cs="Times New Roman"/>
+        </w:rPr>
+      </w:pPr>
+    </w:p>
+    <w:p>
+      <w:pPr>
+        <w:rPr>
+          <w:rFonts w:ascii="Times New Roman" w:hAnsi="Times New Roman" w:cs="Times New Roman"/>
+        </w:rPr>
+      </w:pPr>
+    </w:p>
+    <w:p>
+      <w:pPr>
+        <w:rPr>
+          <w:rFonts w:ascii="Times New Roman" w:hAnsi="Times New Roman" w:cs="Times New Roman"/>
+        </w:rPr>
+      </w:pPr>
+    </w:p>
+    <w:p>
+      <w:pPr>
+        <w:rPr>
+          <w:rFonts w:ascii="Times New Roman" w:hAnsi="Times New Roman" w:cs="Times New Roman"/>
+        </w:rPr>
+      </w:pPr>
+    </w:p>
+    <w:p>
+      <w:pPr>
+        <w:rPr>
+          <w:rFonts w:ascii="Times New Roman" w:hAnsi="Times New Roman" w:cs="Times New Roman"/>
+        </w:rPr>
+      </w:pPr>
+    </w:p>
+    <w:p>
+      <w:pPr>
+        <w:rPr>
+          <w:rFonts w:ascii="Times New Roman" w:hAnsi="Times New Roman" w:cs="Times New Roman"/>
+        </w:rPr>
+      </w:pPr>
+    </w:p>
+    <w:p>
+      <w:pPr>
+        <w:rPr>
+          <w:rFonts w:ascii="Times New Roman" w:hAnsi="Times New Roman" w:cs="Times New Roman"/>
+        </w:rPr>
+      </w:pPr>
+    </w:p>
+    <w:p>
+      <w:pPr>
+        <w:rPr>
+          <w:rFonts w:ascii="Times New Roman" w:hAnsi="Times New Roman" w:cs="Times New Roman"/>
+        </w:rPr>
+      </w:pPr>
+    </w:p>
+    <w:p>
+      <w:pPr>
+        <w:rPr>
+          <w:rFonts w:ascii="Times New Roman" w:hAnsi="Times New Roman" w:cs="Times New Roman"/>
+        </w:rPr>
+      </w:pPr>
+    </w:p>
+    <w:p>
+      <w:pPr>
+        <w:rPr>
+          <w:rFonts w:ascii="Times New Roman" w:hAnsi="Times New Roman" w:cs="Times New Roman"/>
+        </w:rPr>
+      </w:pPr>
+    </w:p>
+    <w:p>
+      <w:pPr>
+        <w:rPr>
+          <w:rFonts w:ascii="Times New Roman" w:hAnsi="Times New Roman" w:cs="Times New Roman"/>
+        </w:rPr>
+      </w:pPr>
+    </w:p>
+    <w:p>
+      <w:pPr>
+        <w:rPr>
+          <w:rFonts w:ascii="Times New Roman" w:hAnsi="Times New Roman" w:cs="Times New Roman"/>
+        </w:rPr>
+      </w:pPr>
+    </w:p>
+    <w:p>
+      <w:pPr>
+        <w:rPr>
+          <w:rFonts w:ascii="Times New Roman" w:hAnsi="Times New Roman" w:cs="Times New Roman"/>
+        </w:rPr>
+      </w:pPr>
+    </w:p>
+    <w:p>
+      <w:pPr>
+        <w:rPr>
+          <w:rFonts w:ascii="Times New Roman" w:hAnsi="Times New Roman" w:cs="Times New Roman"/>
+        </w:rPr>
+      </w:pPr>
+    </w:p>
+    <w:p>
+      <w:pPr>
+        <w:rPr>
+          <w:rFonts w:ascii="Times New Roman" w:hAnsi="Times New Roman" w:cs="Times New Roman"/>
+        </w:rPr>
+      </w:pPr>
+    </w:p>
+    <w:p>
+      <w:pPr>
+        <w:rPr>
+          <w:rFonts w:ascii="Times New Roman" w:hAnsi="Times New Roman" w:cs="Times New Roman"/>
+        </w:rPr>
+      </w:pPr>
+    </w:p>
+    <w:p>
+      <w:pPr>
+        <w:rPr>
+          <w:rFonts w:ascii="Times New Roman" w:hAnsi="Times New Roman" w:cs="Times New Roman"/>
+        </w:rPr>
+      </w:pPr>
+    </w:p>
+    <w:p>
+      <w:pPr>
+        <w:rPr>
+          <w:rFonts w:ascii="Times New Roman" w:hAnsi="Times New Roman" w:cs="Times New Roman"/>
+        </w:rPr>
+      </w:pPr>
+    </w:p>
+    <w:p>
+      <w:pPr>
+        <w:rPr>
+          <w:rFonts w:ascii="Times New Roman" w:hAnsi="Times New Roman" w:cs="Times New Roman"/>
+        </w:rPr>
+      </w:pPr>
+    </w:p>
+    <w:p>
+      <w:pPr>
+        <w:rPr>
+          <w:rFonts w:ascii="Times New Roman" w:hAnsi="Times New Roman" w:cs="Times New Roman"/>
+        </w:rPr>
+      </w:pPr>
+    </w:p>
+    <w:p>
+      <w:pPr>
+        <w:rPr>
+          <w:rFonts w:ascii="Times New Roman" w:hAnsi="Times New Roman" w:cs="Times New Roman"/>
+        </w:rPr>
+      </w:pPr>
+    </w:p>
+    <w:p>
+      <w:pPr>
+        <w:rPr>
+          <w:rFonts w:ascii="Times New Roman" w:hAnsi="Times New Roman" w:cs="Times New Roman"/>
+        </w:rPr>
+      </w:pPr>
+    </w:p>
+    <w:p>
+      <w:pPr>
+        <w:rPr>
+          <w:rFonts w:ascii="Times New Roman" w:hAnsi="Times New Roman" w:cs="Times New Roman"/>
+        </w:rPr>
+      </w:pPr>
+    </w:p>
+    <w:p>
+      <w:pPr>
+        <w:rPr>
+          <w:rFonts w:ascii="Times New Roman" w:hAnsi="Times New Roman" w:cs="Times New Roman"/>
           <w:i/>
           <w:sz w:val="20"/>
           <w:szCs w:val="20"/>
@@ -2969,6 +4998,7 @@
       </w:pPr>
       <w:r>
         <w:rPr>
+          <w:rFonts w:ascii="Times New Roman" w:hAnsi="Times New Roman" w:cs="Times New Roman"/>
           <w:i/>
           <w:sz w:val="20"/>
           <w:szCs w:val="20"/>
@@ -2976,87 +5006,199 @@
         <w:t>Részletek panel</w:t>
       </w:r>
     </w:p>
-    <w:p/>
-    <w:p>
-      <w:r>
+    <w:p>
+      <w:pPr>
+        <w:rPr>
+          <w:rFonts w:ascii="Times New Roman" w:hAnsi="Times New Roman" w:cs="Times New Roman"/>
+        </w:rPr>
+      </w:pPr>
+    </w:p>
+    <w:p>
+      <w:pPr>
+        <w:rPr>
+          <w:rFonts w:ascii="Times New Roman" w:hAnsi="Times New Roman" w:cs="Times New Roman"/>
+          <w:sz w:val="24"/>
+        </w:rPr>
+      </w:pPr>
+      <w:r>
+        <w:rPr>
+          <w:rFonts w:ascii="Times New Roman" w:hAnsi="Times New Roman" w:cs="Times New Roman"/>
+          <w:sz w:val="24"/>
+        </w:rPr>
         <w:t xml:space="preserve">Edzés elindítása után egy letisztult felület várja a </w:t>
       </w:r>
-      <w:proofErr w:type="gramStart"/>
-      <w:r>
-        <w:t>felhasználót</w:t>
-      </w:r>
-      <w:proofErr w:type="gramEnd"/>
-      <w:r>
+      <w:r>
+        <w:rPr>
+          <w:rFonts w:ascii="Times New Roman" w:hAnsi="Times New Roman" w:cs="Times New Roman"/>
+          <w:sz w:val="24"/>
+        </w:rPr>
+        <w:t>felhasználót,</w:t>
+      </w:r>
+      <w:r>
+        <w:rPr>
+          <w:rFonts w:ascii="Times New Roman" w:hAnsi="Times New Roman" w:cs="Times New Roman"/>
+          <w:sz w:val="24"/>
+        </w:rPr>
         <w:t xml:space="preserve"> amin könnyedén egyszerű gesztusokkal irányítható az edzés.</w:t>
       </w:r>
     </w:p>
-    <w:p/>
-    <w:p>
-      <w:r>
+    <w:p>
+      <w:pPr>
+        <w:rPr>
+          <w:rFonts w:ascii="Times New Roman" w:hAnsi="Times New Roman" w:cs="Times New Roman"/>
+          <w:sz w:val="24"/>
+        </w:rPr>
+      </w:pPr>
+    </w:p>
+    <w:p>
+      <w:pPr>
+        <w:rPr>
+          <w:rFonts w:ascii="Times New Roman" w:hAnsi="Times New Roman" w:cs="Times New Roman"/>
+          <w:sz w:val="24"/>
+        </w:rPr>
+      </w:pPr>
+      <w:r>
+        <w:rPr>
+          <w:rFonts w:ascii="Times New Roman" w:hAnsi="Times New Roman" w:cs="Times New Roman"/>
+          <w:sz w:val="24"/>
+        </w:rPr>
         <w:t>A képernyő közepét hosszan lenyomva felugrik a jelenlegi “</w:t>
       </w:r>
       <w:proofErr w:type="spellStart"/>
       <w:r>
+        <w:rPr>
+          <w:rFonts w:ascii="Times New Roman" w:hAnsi="Times New Roman" w:cs="Times New Roman"/>
+          <w:sz w:val="24"/>
+        </w:rPr>
         <w:t>Set</w:t>
       </w:r>
       <w:proofErr w:type="spellEnd"/>
       <w:r>
+        <w:rPr>
+          <w:rFonts w:ascii="Times New Roman" w:hAnsi="Times New Roman" w:cs="Times New Roman"/>
+          <w:sz w:val="24"/>
+        </w:rPr>
         <w:t xml:space="preserve">” </w:t>
       </w:r>
-      <w:proofErr w:type="gramStart"/>
-      <w:r>
-        <w:t>információja(</w:t>
-      </w:r>
-      <w:proofErr w:type="gramEnd"/>
-      <w:r>
+      <w:r>
+        <w:rPr>
+          <w:rFonts w:ascii="Times New Roman" w:hAnsi="Times New Roman" w:cs="Times New Roman"/>
+          <w:sz w:val="24"/>
+        </w:rPr>
+        <w:t>információja (</w:t>
+      </w:r>
+      <w:r>
+        <w:rPr>
+          <w:rFonts w:ascii="Times New Roman" w:hAnsi="Times New Roman" w:cs="Times New Roman"/>
+          <w:sz w:val="24"/>
+        </w:rPr>
         <w:t>Részletek panel).</w:t>
       </w:r>
     </w:p>
-    <w:p/>
-    <w:p>
-      <w:r>
-        <w:t xml:space="preserve">A képernyőn való balra vagy jobbra </w:t>
-      </w:r>
-      <w:r>
-        <w:t>húzással lehet léptetni az edzés “</w:t>
+    <w:p>
+      <w:pPr>
+        <w:rPr>
+          <w:rFonts w:ascii="Times New Roman" w:hAnsi="Times New Roman" w:cs="Times New Roman"/>
+          <w:sz w:val="24"/>
+        </w:rPr>
+      </w:pPr>
+    </w:p>
+    <w:p>
+      <w:pPr>
+        <w:rPr>
+          <w:rFonts w:ascii="Times New Roman" w:hAnsi="Times New Roman" w:cs="Times New Roman"/>
+          <w:sz w:val="24"/>
+        </w:rPr>
+      </w:pPr>
+      <w:r>
+        <w:rPr>
+          <w:rFonts w:ascii="Times New Roman" w:hAnsi="Times New Roman" w:cs="Times New Roman"/>
+          <w:sz w:val="24"/>
+        </w:rPr>
+        <w:t>A képernyőn való balra vagy jobbra húzással lehet léptetni az edzés “</w:t>
       </w:r>
       <w:proofErr w:type="spellStart"/>
       <w:proofErr w:type="gramStart"/>
       <w:r>
+        <w:rPr>
+          <w:rFonts w:ascii="Times New Roman" w:hAnsi="Times New Roman" w:cs="Times New Roman"/>
+          <w:sz w:val="24"/>
+        </w:rPr>
         <w:t>Set</w:t>
       </w:r>
       <w:proofErr w:type="spellEnd"/>
       <w:r>
+        <w:rPr>
+          <w:rFonts w:ascii="Times New Roman" w:hAnsi="Times New Roman" w:cs="Times New Roman"/>
+          <w:sz w:val="24"/>
+        </w:rPr>
         <w:t>”-</w:t>
       </w:r>
       <w:proofErr w:type="spellStart"/>
       <w:proofErr w:type="gramEnd"/>
       <w:r>
+        <w:rPr>
+          <w:rFonts w:ascii="Times New Roman" w:hAnsi="Times New Roman" w:cs="Times New Roman"/>
+          <w:sz w:val="24"/>
+        </w:rPr>
         <w:t>jeit</w:t>
       </w:r>
       <w:proofErr w:type="spellEnd"/>
       <w:r>
+        <w:rPr>
+          <w:rFonts w:ascii="Times New Roman" w:hAnsi="Times New Roman" w:cs="Times New Roman"/>
+          <w:sz w:val="24"/>
+        </w:rPr>
         <w:t xml:space="preserve"> ekkor is felugrik a Részletek panel.</w:t>
       </w:r>
     </w:p>
-    <w:p/>
-    <w:p>
-      <w:r>
-        <w:t>Az edzést a Szünet gombbal meg lehet állítani ez a web alkalmazástól eltérően bármekkora pihenő lehet. A Szünet gomb mellett pedig az edzés manuális befejezése gomb található</w:t>
-      </w:r>
-      <w:r>
-        <w:t xml:space="preserve"> mellyel az edzés előbb </w:t>
-      </w:r>
-      <w:proofErr w:type="gramStart"/>
-      <w:r>
-        <w:t>letudható</w:t>
-      </w:r>
-      <w:proofErr w:type="gramEnd"/>
-      <w:r>
+    <w:p>
+      <w:pPr>
+        <w:rPr>
+          <w:rFonts w:ascii="Times New Roman" w:hAnsi="Times New Roman" w:cs="Times New Roman"/>
+          <w:sz w:val="24"/>
+        </w:rPr>
+      </w:pPr>
+    </w:p>
+    <w:p>
+      <w:pPr>
+        <w:rPr>
+          <w:rFonts w:ascii="Times New Roman" w:hAnsi="Times New Roman" w:cs="Times New Roman"/>
+          <w:sz w:val="24"/>
+        </w:rPr>
+      </w:pPr>
+      <w:r>
+        <w:rPr>
+          <w:rFonts w:ascii="Times New Roman" w:hAnsi="Times New Roman" w:cs="Times New Roman"/>
+          <w:sz w:val="24"/>
+        </w:rPr>
+        <w:t xml:space="preserve">Az edzést a Szünet gombbal meg lehet állítani ez a web alkalmazástól eltérően bármekkora pihenő lehet. A Szünet gomb mellett pedig az edzés manuális befejezése gomb található mellyel az edzés előbb </w:t>
+      </w:r>
+      <w:r>
+        <w:rPr>
+          <w:rFonts w:ascii="Times New Roman" w:hAnsi="Times New Roman" w:cs="Times New Roman"/>
+          <w:sz w:val="24"/>
+        </w:rPr>
+        <w:t>letudható,</w:t>
+      </w:r>
+      <w:r>
+        <w:rPr>
+          <w:rFonts w:ascii="Times New Roman" w:hAnsi="Times New Roman" w:cs="Times New Roman"/>
+          <w:sz w:val="24"/>
+        </w:rPr>
         <w:t xml:space="preserve"> ha mondjuk a felhasználó már nem tudja végig vinni valamilyen okból kifolyólag.</w:t>
       </w:r>
     </w:p>
-    <w:p/>
+    <w:bookmarkEnd w:id="23"/>
+    <w:bookmarkEnd w:id="24"/>
+    <w:p>
+      <w:pPr>
+        <w:rPr>
+          <w:rFonts w:ascii="Times New Roman" w:hAnsi="Times New Roman" w:cs="Times New Roman"/>
+          <w:sz w:val="24"/>
+        </w:rPr>
+      </w:pPr>
+    </w:p>
     <w:sectPr>
       <w:headerReference w:type="default" r:id="rId38"/>
       <w:pgSz w:w="11909" w:h="16834"/>

</xml_diff>